<commit_message>
edited file with results
</commit_message>
<xml_diff>
--- a/QuickSort/results.docx
+++ b/QuickSort/results.docx
@@ -68,8 +68,41 @@
           </wp:inline>
         </w:drawing>
       </w:r>
-      <w:bookmarkStart w:id="0" w:name="_GoBack"/>
-      <w:bookmarkEnd w:id="0"/>
+    </w:p>
+    <w:p>
+      <w:pPr>
+        <w:rPr>
+          <w:rFonts w:ascii="Times New Roman" w:hAnsi="Times New Roman" w:cs="Times New Roman"/>
+          <w:sz w:val="28"/>
+          <w:szCs w:val="28"/>
+        </w:rPr>
+      </w:pPr>
+      <w:r>
+        <w:rPr>
+          <w:rFonts w:ascii="Times New Roman" w:hAnsi="Times New Roman" w:cs="Times New Roman"/>
+          <w:sz w:val="28"/>
+          <w:szCs w:val="28"/>
+        </w:rPr>
+        <w:t>Время работы алгоритмов для массива длины 10</w:t>
+      </w:r>
+      <w:r>
+        <w:rPr>
+          <w:rFonts w:ascii="Times New Roman" w:hAnsi="Times New Roman" w:cs="Times New Roman"/>
+          <w:sz w:val="28"/>
+          <w:szCs w:val="28"/>
+          <w:vertAlign w:val="superscript"/>
+          <w:lang w:val="en-US"/>
+        </w:rPr>
+        <w:t>6</w:t>
+      </w:r>
+      <w:r>
+        <w:rPr>
+          <w:rFonts w:ascii="Times New Roman" w:hAnsi="Times New Roman" w:cs="Times New Roman"/>
+          <w:sz w:val="28"/>
+          <w:szCs w:val="28"/>
+        </w:rPr>
+        <w:t>:</w:t>
+      </w:r>
     </w:p>
     <w:p>
       <w:pPr>
@@ -102,6 +135,241 @@
           </wp:inline>
         </w:drawing>
       </w:r>
+    </w:p>
+    <w:p>
+      <w:pPr>
+        <w:rPr>
+          <w:rFonts w:ascii="Times New Roman" w:hAnsi="Times New Roman" w:cs="Times New Roman"/>
+          <w:sz w:val="28"/>
+          <w:szCs w:val="28"/>
+        </w:rPr>
+      </w:pPr>
+      <w:r>
+        <w:rPr>
+          <w:rFonts w:ascii="Times New Roman" w:hAnsi="Times New Roman" w:cs="Times New Roman"/>
+          <w:sz w:val="28"/>
+          <w:szCs w:val="28"/>
+        </w:rPr>
+        <w:t xml:space="preserve">Можно сделать вывод, что самым оптимальным значением </w:t>
+      </w:r>
+      <w:r>
+        <w:rPr>
+          <w:rFonts w:ascii="Times New Roman" w:hAnsi="Times New Roman" w:cs="Times New Roman"/>
+          <w:sz w:val="28"/>
+          <w:szCs w:val="28"/>
+          <w:lang w:val="en-US"/>
+        </w:rPr>
+        <w:t>k</w:t>
+      </w:r>
+      <w:r>
+        <w:rPr>
+          <w:rFonts w:ascii="Times New Roman" w:hAnsi="Times New Roman" w:cs="Times New Roman"/>
+          <w:sz w:val="28"/>
+          <w:szCs w:val="28"/>
+        </w:rPr>
+        <w:t xml:space="preserve"> является число из промежутка 15-25.</w:t>
+      </w:r>
+    </w:p>
+    <w:p>
+      <w:pPr>
+        <w:rPr>
+          <w:rFonts w:ascii="Times New Roman" w:hAnsi="Times New Roman" w:cs="Times New Roman"/>
+          <w:sz w:val="28"/>
+          <w:szCs w:val="28"/>
+        </w:rPr>
+      </w:pPr>
+      <w:r>
+        <w:rPr>
+          <w:rFonts w:ascii="Times New Roman" w:hAnsi="Times New Roman" w:cs="Times New Roman"/>
+          <w:sz w:val="28"/>
+          <w:szCs w:val="28"/>
+        </w:rPr>
+        <w:t xml:space="preserve">Наиболее точное значение </w:t>
+      </w:r>
+      <w:r>
+        <w:rPr>
+          <w:rFonts w:ascii="Times New Roman" w:hAnsi="Times New Roman" w:cs="Times New Roman"/>
+          <w:sz w:val="28"/>
+          <w:szCs w:val="28"/>
+          <w:lang w:val="en-US"/>
+        </w:rPr>
+        <w:t>k</w:t>
+      </w:r>
+      <w:r>
+        <w:rPr>
+          <w:rFonts w:ascii="Times New Roman" w:hAnsi="Times New Roman" w:cs="Times New Roman"/>
+          <w:sz w:val="28"/>
+          <w:szCs w:val="28"/>
+        </w:rPr>
+        <w:t>:</w:t>
+      </w:r>
+    </w:p>
+    <w:p>
+      <w:pPr>
+        <w:rPr>
+          <w:rFonts w:ascii="Times New Roman" w:hAnsi="Times New Roman" w:cs="Times New Roman"/>
+          <w:sz w:val="28"/>
+          <w:szCs w:val="28"/>
+        </w:rPr>
+      </w:pPr>
+      <w:r>
+        <w:rPr>
+          <w:rFonts w:ascii="Times New Roman" w:hAnsi="Times New Roman" w:cs="Times New Roman"/>
+          <w:noProof/>
+          <w:sz w:val="28"/>
+          <w:szCs w:val="28"/>
+          <w:lang w:eastAsia="ru-RU"/>
+        </w:rPr>
+        <w:lastRenderedPageBreak/>
+        <w:drawing>
+          <wp:inline distT="0" distB="0" distL="0" distR="0" wp14:anchorId="2F92DE6D" wp14:editId="306BD30A">
+            <wp:extent cx="5486400" cy="3383280"/>
+            <wp:effectExtent l="0" t="0" r="0" b="7620"/>
+            <wp:docPr id="3" name="Диаграмма 3"/>
+            <wp:cNvGraphicFramePr/>
+            <a:graphic xmlns:a="http://schemas.openxmlformats.org/drawingml/2006/main">
+              <a:graphicData uri="http://schemas.openxmlformats.org/drawingml/2006/chart">
+                <c:chart xmlns:c="http://schemas.openxmlformats.org/drawingml/2006/chart" xmlns:r="http://schemas.openxmlformats.org/officeDocument/2006/relationships" r:id="rId6"/>
+              </a:graphicData>
+            </a:graphic>
+          </wp:inline>
+        </w:drawing>
+      </w:r>
+    </w:p>
+    <w:p>
+      <w:pPr>
+        <w:rPr>
+          <w:rFonts w:ascii="Times New Roman" w:hAnsi="Times New Roman" w:cs="Times New Roman"/>
+          <w:sz w:val="28"/>
+          <w:szCs w:val="28"/>
+        </w:rPr>
+      </w:pPr>
+      <w:r>
+        <w:rPr>
+          <w:rFonts w:ascii="Times New Roman" w:hAnsi="Times New Roman" w:cs="Times New Roman"/>
+          <w:sz w:val="28"/>
+          <w:szCs w:val="28"/>
+        </w:rPr>
+        <w:t xml:space="preserve">Можно сделать вывод, что самым оптимальным значением </w:t>
+      </w:r>
+      <w:r>
+        <w:rPr>
+          <w:rFonts w:ascii="Times New Roman" w:hAnsi="Times New Roman" w:cs="Times New Roman"/>
+          <w:sz w:val="28"/>
+          <w:szCs w:val="28"/>
+          <w:lang w:val="en-US"/>
+        </w:rPr>
+        <w:t>k</w:t>
+      </w:r>
+      <w:r>
+        <w:rPr>
+          <w:rFonts w:ascii="Times New Roman" w:hAnsi="Times New Roman" w:cs="Times New Roman"/>
+          <w:sz w:val="28"/>
+          <w:szCs w:val="28"/>
+        </w:rPr>
+        <w:t xml:space="preserve"> является число из промежутка 15-25.</w:t>
+      </w:r>
+    </w:p>
+    <w:p>
+      <w:pPr>
+        <w:rPr>
+          <w:rFonts w:ascii="Times New Roman" w:hAnsi="Times New Roman" w:cs="Times New Roman"/>
+          <w:sz w:val="28"/>
+          <w:szCs w:val="28"/>
+        </w:rPr>
+      </w:pPr>
+      <w:r>
+        <w:rPr>
+          <w:rFonts w:ascii="Times New Roman" w:hAnsi="Times New Roman" w:cs="Times New Roman"/>
+          <w:sz w:val="28"/>
+          <w:szCs w:val="28"/>
+        </w:rPr>
+        <w:t xml:space="preserve">Наиболее точное значение </w:t>
+      </w:r>
+      <w:r>
+        <w:rPr>
+          <w:rFonts w:ascii="Times New Roman" w:hAnsi="Times New Roman" w:cs="Times New Roman"/>
+          <w:sz w:val="28"/>
+          <w:szCs w:val="28"/>
+          <w:lang w:val="en-US"/>
+        </w:rPr>
+        <w:t>k</w:t>
+      </w:r>
+      <w:r>
+        <w:rPr>
+          <w:rFonts w:ascii="Times New Roman" w:hAnsi="Times New Roman" w:cs="Times New Roman"/>
+          <w:sz w:val="28"/>
+          <w:szCs w:val="28"/>
+        </w:rPr>
+        <w:t>:</w:t>
+      </w:r>
+    </w:p>
+    <w:p>
+      <w:pPr>
+        <w:rPr>
+          <w:rFonts w:ascii="Times New Roman" w:hAnsi="Times New Roman" w:cs="Times New Roman"/>
+          <w:sz w:val="28"/>
+          <w:szCs w:val="28"/>
+        </w:rPr>
+      </w:pPr>
+      <w:r>
+        <w:rPr>
+          <w:rFonts w:ascii="Times New Roman" w:hAnsi="Times New Roman" w:cs="Times New Roman"/>
+          <w:noProof/>
+          <w:sz w:val="28"/>
+          <w:szCs w:val="28"/>
+          <w:lang w:eastAsia="ru-RU"/>
+        </w:rPr>
+        <w:drawing>
+          <wp:inline distT="0" distB="0" distL="0" distR="0" wp14:anchorId="788C0593" wp14:editId="2EBED263">
+            <wp:extent cx="5486400" cy="3383280"/>
+            <wp:effectExtent l="0" t="0" r="0" b="7620"/>
+            <wp:docPr id="4" name="Диаграмма 4"/>
+            <wp:cNvGraphicFramePr/>
+            <a:graphic xmlns:a="http://schemas.openxmlformats.org/drawingml/2006/main">
+              <a:graphicData uri="http://schemas.openxmlformats.org/drawingml/2006/chart">
+                <c:chart xmlns:c="http://schemas.openxmlformats.org/drawingml/2006/chart" xmlns:r="http://schemas.openxmlformats.org/officeDocument/2006/relationships" r:id="rId7"/>
+              </a:graphicData>
+            </a:graphic>
+          </wp:inline>
+        </w:drawing>
+      </w:r>
+    </w:p>
+    <w:p>
+      <w:pPr>
+        <w:rPr>
+          <w:rFonts w:ascii="Times New Roman" w:hAnsi="Times New Roman" w:cs="Times New Roman"/>
+          <w:sz w:val="28"/>
+          <w:szCs w:val="28"/>
+        </w:rPr>
+      </w:pPr>
+      <w:r>
+        <w:rPr>
+          <w:rFonts w:ascii="Times New Roman" w:hAnsi="Times New Roman" w:cs="Times New Roman"/>
+          <w:sz w:val="28"/>
+          <w:szCs w:val="28"/>
+        </w:rPr>
+        <w:t xml:space="preserve">Следовательно, оптимальное значение </w:t>
+      </w:r>
+      <w:r>
+        <w:rPr>
+          <w:rFonts w:ascii="Times New Roman" w:hAnsi="Times New Roman" w:cs="Times New Roman"/>
+          <w:sz w:val="28"/>
+          <w:szCs w:val="28"/>
+          <w:lang w:val="en-US"/>
+        </w:rPr>
+        <w:t>k</w:t>
+      </w:r>
+      <w:r>
+        <w:rPr>
+          <w:rFonts w:ascii="Times New Roman" w:hAnsi="Times New Roman" w:cs="Times New Roman"/>
+          <w:sz w:val="28"/>
+          <w:szCs w:val="28"/>
+        </w:rPr>
+        <w:t>=27.</w:t>
+      </w:r>
+      <w:bookmarkStart w:id="0" w:name="_GoBack"/>
+      <w:bookmarkEnd w:id="0"/>
     </w:p>
     <w:sectPr>
       <w:pgSz w:w="11906" w:h="16838"/>
@@ -1151,7 +1419,7 @@
               <c:strCache>
                 <c:ptCount val="1"/>
                 <c:pt idx="0">
-                  <c:v>5</c:v>
+                  <c:v>10</c:v>
                 </c:pt>
               </c:strCache>
             </c:strRef>
@@ -1170,30 +1438,51 @@
           </c:marker>
           <c:cat>
             <c:numRef>
-              <c:f>Лист1!$A$2:$A$5</c:f>
+              <c:f>Лист1!$A$2:$A$12</c:f>
               <c:numCache>
                 <c:formatCode>General</c:formatCode>
-                <c:ptCount val="4"/>
+                <c:ptCount val="11"/>
               </c:numCache>
             </c:numRef>
           </c:cat>
           <c:val>
             <c:numRef>
-              <c:f>Лист1!$B$2:$B$5</c:f>
+              <c:f>Лист1!$B$2:$B$12</c:f>
               <c:numCache>
                 <c:formatCode>General</c:formatCode>
-                <c:ptCount val="4"/>
+                <c:ptCount val="11"/>
                 <c:pt idx="0">
-                  <c:v>154.37</c:v>
+                  <c:v>223</c:v>
                 </c:pt>
                 <c:pt idx="1">
-                  <c:v>123.05</c:v>
+                  <c:v>279</c:v>
                 </c:pt>
                 <c:pt idx="2">
-                  <c:v>131.30000000000001</c:v>
+                  <c:v>241</c:v>
                 </c:pt>
                 <c:pt idx="3">
-                  <c:v>124.13</c:v>
+                  <c:v>250</c:v>
+                </c:pt>
+                <c:pt idx="4">
+                  <c:v>268</c:v>
+                </c:pt>
+                <c:pt idx="5">
+                  <c:v>268</c:v>
+                </c:pt>
+                <c:pt idx="6">
+                  <c:v>221</c:v>
+                </c:pt>
+                <c:pt idx="7">
+                  <c:v>240</c:v>
+                </c:pt>
+                <c:pt idx="8">
+                  <c:v>227</c:v>
+                </c:pt>
+                <c:pt idx="9">
+                  <c:v>251</c:v>
+                </c:pt>
+                <c:pt idx="10">
+                  <c:v>220</c:v>
                 </c:pt>
               </c:numCache>
             </c:numRef>
@@ -1214,7 +1503,7 @@
               <c:strCache>
                 <c:ptCount val="1"/>
                 <c:pt idx="0">
-                  <c:v>8</c:v>
+                  <c:v>15</c:v>
                 </c:pt>
               </c:strCache>
             </c:strRef>
@@ -1233,30 +1522,51 @@
           </c:marker>
           <c:cat>
             <c:numRef>
-              <c:f>Лист1!$A$2:$A$5</c:f>
+              <c:f>Лист1!$A$2:$A$12</c:f>
               <c:numCache>
                 <c:formatCode>General</c:formatCode>
-                <c:ptCount val="4"/>
+                <c:ptCount val="11"/>
               </c:numCache>
             </c:numRef>
           </c:cat>
           <c:val>
             <c:numRef>
-              <c:f>Лист1!$C$2:$C$5</c:f>
+              <c:f>Лист1!$C$2:$C$12</c:f>
               <c:numCache>
                 <c:formatCode>General</c:formatCode>
-                <c:ptCount val="4"/>
+                <c:ptCount val="11"/>
                 <c:pt idx="0">
-                  <c:v>142.69999999999999</c:v>
+                  <c:v>182</c:v>
                 </c:pt>
                 <c:pt idx="1">
-                  <c:v>142.80000000000001</c:v>
+                  <c:v>154</c:v>
                 </c:pt>
                 <c:pt idx="2">
-                  <c:v>130.83000000000001</c:v>
+                  <c:v>163</c:v>
                 </c:pt>
                 <c:pt idx="3">
-                  <c:v>146.37</c:v>
+                  <c:v>168</c:v>
+                </c:pt>
+                <c:pt idx="4">
+                  <c:v>166</c:v>
+                </c:pt>
+                <c:pt idx="5">
+                  <c:v>140</c:v>
+                </c:pt>
+                <c:pt idx="6">
+                  <c:v>176</c:v>
+                </c:pt>
+                <c:pt idx="7">
+                  <c:v>166</c:v>
+                </c:pt>
+                <c:pt idx="8">
+                  <c:v>170</c:v>
+                </c:pt>
+                <c:pt idx="9">
+                  <c:v>158</c:v>
+                </c:pt>
+                <c:pt idx="10">
+                  <c:v>170</c:v>
                 </c:pt>
               </c:numCache>
             </c:numRef>
@@ -1277,7 +1587,7 @@
               <c:strCache>
                 <c:ptCount val="1"/>
                 <c:pt idx="0">
-                  <c:v>10</c:v>
+                  <c:v>20</c:v>
                 </c:pt>
               </c:strCache>
             </c:strRef>
@@ -1296,30 +1606,51 @@
           </c:marker>
           <c:cat>
             <c:numRef>
-              <c:f>Лист1!$A$2:$A$5</c:f>
+              <c:f>Лист1!$A$2:$A$12</c:f>
               <c:numCache>
                 <c:formatCode>General</c:formatCode>
-                <c:ptCount val="4"/>
+                <c:ptCount val="11"/>
               </c:numCache>
             </c:numRef>
           </c:cat>
           <c:val>
             <c:numRef>
-              <c:f>Лист1!$D$2:$D$5</c:f>
+              <c:f>Лист1!$D$2:$D$12</c:f>
               <c:numCache>
                 <c:formatCode>General</c:formatCode>
-                <c:ptCount val="4"/>
+                <c:ptCount val="11"/>
                 <c:pt idx="0">
-                  <c:v>127.04</c:v>
+                  <c:v>169</c:v>
                 </c:pt>
                 <c:pt idx="1">
-                  <c:v>131.9</c:v>
+                  <c:v>145</c:v>
                 </c:pt>
                 <c:pt idx="2">
-                  <c:v>127.32</c:v>
+                  <c:v>163</c:v>
                 </c:pt>
                 <c:pt idx="3">
-                  <c:v>121.39</c:v>
+                  <c:v>171</c:v>
+                </c:pt>
+                <c:pt idx="4">
+                  <c:v>144</c:v>
+                </c:pt>
+                <c:pt idx="5">
+                  <c:v>154</c:v>
+                </c:pt>
+                <c:pt idx="6">
+                  <c:v>147</c:v>
+                </c:pt>
+                <c:pt idx="7">
+                  <c:v>163</c:v>
+                </c:pt>
+                <c:pt idx="8">
+                  <c:v>166</c:v>
+                </c:pt>
+                <c:pt idx="9">
+                  <c:v>153</c:v>
+                </c:pt>
+                <c:pt idx="10">
+                  <c:v>154</c:v>
                 </c:pt>
               </c:numCache>
             </c:numRef>
@@ -1340,7 +1671,7 @@
               <c:strCache>
                 <c:ptCount val="1"/>
                 <c:pt idx="0">
-                  <c:v>15</c:v>
+                  <c:v>25</c:v>
                 </c:pt>
               </c:strCache>
             </c:strRef>
@@ -1359,30 +1690,51 @@
           </c:marker>
           <c:cat>
             <c:numRef>
-              <c:f>Лист1!$A$2:$A$5</c:f>
+              <c:f>Лист1!$A$2:$A$12</c:f>
               <c:numCache>
                 <c:formatCode>General</c:formatCode>
-                <c:ptCount val="4"/>
+                <c:ptCount val="11"/>
               </c:numCache>
             </c:numRef>
           </c:cat>
           <c:val>
             <c:numRef>
-              <c:f>Лист1!$E$2:$E$5</c:f>
+              <c:f>Лист1!$E$2:$E$12</c:f>
               <c:numCache>
                 <c:formatCode>General</c:formatCode>
-                <c:ptCount val="4"/>
+                <c:ptCount val="11"/>
                 <c:pt idx="0">
-                  <c:v>154.37</c:v>
+                  <c:v>160</c:v>
                 </c:pt>
                 <c:pt idx="1">
-                  <c:v>123</c:v>
+                  <c:v>168</c:v>
                 </c:pt>
                 <c:pt idx="2">
-                  <c:v>124.16</c:v>
+                  <c:v>163</c:v>
                 </c:pt>
                 <c:pt idx="3">
-                  <c:v>131.30000000000001</c:v>
+                  <c:v>155</c:v>
+                </c:pt>
+                <c:pt idx="4">
+                  <c:v>162</c:v>
+                </c:pt>
+                <c:pt idx="5">
+                  <c:v>157</c:v>
+                </c:pt>
+                <c:pt idx="6">
+                  <c:v>149</c:v>
+                </c:pt>
+                <c:pt idx="7">
+                  <c:v>145</c:v>
+                </c:pt>
+                <c:pt idx="8">
+                  <c:v>158</c:v>
+                </c:pt>
+                <c:pt idx="9">
+                  <c:v>148</c:v>
+                </c:pt>
+                <c:pt idx="10">
+                  <c:v>157</c:v>
                 </c:pt>
               </c:numCache>
             </c:numRef>
@@ -1391,6 +1743,1788 @@
           <c:extLst>
             <c:ext xmlns:c16="http://schemas.microsoft.com/office/drawing/2014/chart" uri="{C3380CC4-5D6E-409C-BE32-E72D297353CC}">
               <c16:uniqueId val="{00000003-3A28-4B24-8026-6BCAFA196923}"/>
+            </c:ext>
+          </c:extLst>
+        </c:ser>
+        <c:ser>
+          <c:idx val="4"/>
+          <c:order val="4"/>
+          <c:tx>
+            <c:strRef>
+              <c:f>Лист1!$F$1</c:f>
+              <c:strCache>
+                <c:ptCount val="1"/>
+                <c:pt idx="0">
+                  <c:v>30</c:v>
+                </c:pt>
+              </c:strCache>
+            </c:strRef>
+          </c:tx>
+          <c:spPr>
+            <a:ln w="28575" cap="rnd">
+              <a:solidFill>
+                <a:schemeClr val="accent5"/>
+              </a:solidFill>
+              <a:round/>
+            </a:ln>
+            <a:effectLst/>
+          </c:spPr>
+          <c:marker>
+            <c:symbol val="none"/>
+          </c:marker>
+          <c:cat>
+            <c:numRef>
+              <c:f>Лист1!$A$2:$A$12</c:f>
+              <c:numCache>
+                <c:formatCode>General</c:formatCode>
+                <c:ptCount val="11"/>
+              </c:numCache>
+            </c:numRef>
+          </c:cat>
+          <c:val>
+            <c:numRef>
+              <c:f>Лист1!$F$2:$F$12</c:f>
+              <c:numCache>
+                <c:formatCode>General</c:formatCode>
+                <c:ptCount val="11"/>
+                <c:pt idx="0">
+                  <c:v>203</c:v>
+                </c:pt>
+                <c:pt idx="1">
+                  <c:v>167</c:v>
+                </c:pt>
+                <c:pt idx="2">
+                  <c:v>161</c:v>
+                </c:pt>
+                <c:pt idx="3">
+                  <c:v>202</c:v>
+                </c:pt>
+                <c:pt idx="4">
+                  <c:v>173</c:v>
+                </c:pt>
+                <c:pt idx="5">
+                  <c:v>174</c:v>
+                </c:pt>
+                <c:pt idx="6">
+                  <c:v>153</c:v>
+                </c:pt>
+                <c:pt idx="7">
+                  <c:v>178</c:v>
+                </c:pt>
+                <c:pt idx="8">
+                  <c:v>195</c:v>
+                </c:pt>
+                <c:pt idx="9">
+                  <c:v>144</c:v>
+                </c:pt>
+                <c:pt idx="10">
+                  <c:v>207</c:v>
+                </c:pt>
+              </c:numCache>
+            </c:numRef>
+          </c:val>
+          <c:smooth val="0"/>
+          <c:extLst>
+            <c:ext xmlns:c16="http://schemas.microsoft.com/office/drawing/2014/chart" uri="{C3380CC4-5D6E-409C-BE32-E72D297353CC}">
+              <c16:uniqueId val="{00000000-614D-492C-A204-E5033E40B75B}"/>
+            </c:ext>
+          </c:extLst>
+        </c:ser>
+        <c:ser>
+          <c:idx val="5"/>
+          <c:order val="5"/>
+          <c:tx>
+            <c:strRef>
+              <c:f>Лист1!$G$1</c:f>
+              <c:strCache>
+                <c:ptCount val="1"/>
+                <c:pt idx="0">
+                  <c:v>35</c:v>
+                </c:pt>
+              </c:strCache>
+            </c:strRef>
+          </c:tx>
+          <c:spPr>
+            <a:ln w="28575" cap="rnd">
+              <a:solidFill>
+                <a:schemeClr val="accent6"/>
+              </a:solidFill>
+              <a:round/>
+            </a:ln>
+            <a:effectLst/>
+          </c:spPr>
+          <c:marker>
+            <c:symbol val="none"/>
+          </c:marker>
+          <c:cat>
+            <c:numRef>
+              <c:f>Лист1!$A$2:$A$12</c:f>
+              <c:numCache>
+                <c:formatCode>General</c:formatCode>
+                <c:ptCount val="11"/>
+              </c:numCache>
+            </c:numRef>
+          </c:cat>
+          <c:val>
+            <c:numRef>
+              <c:f>Лист1!$G$2:$G$12</c:f>
+              <c:numCache>
+                <c:formatCode>General</c:formatCode>
+                <c:ptCount val="11"/>
+                <c:pt idx="0">
+                  <c:v>187</c:v>
+                </c:pt>
+                <c:pt idx="1">
+                  <c:v>220</c:v>
+                </c:pt>
+                <c:pt idx="2">
+                  <c:v>204</c:v>
+                </c:pt>
+                <c:pt idx="3">
+                  <c:v>212</c:v>
+                </c:pt>
+                <c:pt idx="4">
+                  <c:v>217</c:v>
+                </c:pt>
+                <c:pt idx="5">
+                  <c:v>177</c:v>
+                </c:pt>
+                <c:pt idx="6">
+                  <c:v>215</c:v>
+                </c:pt>
+                <c:pt idx="7">
+                  <c:v>190</c:v>
+                </c:pt>
+                <c:pt idx="8">
+                  <c:v>213</c:v>
+                </c:pt>
+                <c:pt idx="9">
+                  <c:v>192</c:v>
+                </c:pt>
+                <c:pt idx="10">
+                  <c:v>193</c:v>
+                </c:pt>
+              </c:numCache>
+            </c:numRef>
+          </c:val>
+          <c:smooth val="0"/>
+          <c:extLst>
+            <c:ext xmlns:c16="http://schemas.microsoft.com/office/drawing/2014/chart" uri="{C3380CC4-5D6E-409C-BE32-E72D297353CC}">
+              <c16:uniqueId val="{00000001-614D-492C-A204-E5033E40B75B}"/>
+            </c:ext>
+          </c:extLst>
+        </c:ser>
+        <c:ser>
+          <c:idx val="6"/>
+          <c:order val="6"/>
+          <c:tx>
+            <c:strRef>
+              <c:f>Лист1!$H$1</c:f>
+              <c:strCache>
+                <c:ptCount val="1"/>
+                <c:pt idx="0">
+                  <c:v>40</c:v>
+                </c:pt>
+              </c:strCache>
+            </c:strRef>
+          </c:tx>
+          <c:spPr>
+            <a:ln w="28575" cap="rnd">
+              <a:solidFill>
+                <a:schemeClr val="accent1">
+                  <a:lumMod val="60000"/>
+                </a:schemeClr>
+              </a:solidFill>
+              <a:round/>
+            </a:ln>
+            <a:effectLst/>
+          </c:spPr>
+          <c:marker>
+            <c:symbol val="none"/>
+          </c:marker>
+          <c:cat>
+            <c:numRef>
+              <c:f>Лист1!$A$2:$A$12</c:f>
+              <c:numCache>
+                <c:formatCode>General</c:formatCode>
+                <c:ptCount val="11"/>
+              </c:numCache>
+            </c:numRef>
+          </c:cat>
+          <c:val>
+            <c:numRef>
+              <c:f>Лист1!$H$2:$H$12</c:f>
+              <c:numCache>
+                <c:formatCode>General</c:formatCode>
+                <c:ptCount val="11"/>
+                <c:pt idx="0">
+                  <c:v>282</c:v>
+                </c:pt>
+                <c:pt idx="1">
+                  <c:v>255</c:v>
+                </c:pt>
+                <c:pt idx="2">
+                  <c:v>229</c:v>
+                </c:pt>
+                <c:pt idx="3">
+                  <c:v>259</c:v>
+                </c:pt>
+                <c:pt idx="4">
+                  <c:v>227</c:v>
+                </c:pt>
+                <c:pt idx="5">
+                  <c:v>265</c:v>
+                </c:pt>
+                <c:pt idx="6">
+                  <c:v>198</c:v>
+                </c:pt>
+                <c:pt idx="7">
+                  <c:v>191</c:v>
+                </c:pt>
+                <c:pt idx="8">
+                  <c:v>221</c:v>
+                </c:pt>
+                <c:pt idx="9">
+                  <c:v>194</c:v>
+                </c:pt>
+                <c:pt idx="10">
+                  <c:v>217</c:v>
+                </c:pt>
+              </c:numCache>
+            </c:numRef>
+          </c:val>
+          <c:smooth val="0"/>
+          <c:extLst>
+            <c:ext xmlns:c16="http://schemas.microsoft.com/office/drawing/2014/chart" uri="{C3380CC4-5D6E-409C-BE32-E72D297353CC}">
+              <c16:uniqueId val="{00000002-614D-492C-A204-E5033E40B75B}"/>
+            </c:ext>
+          </c:extLst>
+        </c:ser>
+        <c:dLbls>
+          <c:showLegendKey val="0"/>
+          <c:showVal val="0"/>
+          <c:showCatName val="0"/>
+          <c:showSerName val="0"/>
+          <c:showPercent val="0"/>
+          <c:showBubbleSize val="0"/>
+        </c:dLbls>
+        <c:smooth val="0"/>
+        <c:axId val="1080992432"/>
+        <c:axId val="1080999088"/>
+      </c:lineChart>
+      <c:catAx>
+        <c:axId val="1080992432"/>
+        <c:scaling>
+          <c:orientation val="minMax"/>
+        </c:scaling>
+        <c:delete val="0"/>
+        <c:axPos val="b"/>
+        <c:numFmt formatCode="General" sourceLinked="1"/>
+        <c:majorTickMark val="none"/>
+        <c:minorTickMark val="none"/>
+        <c:tickLblPos val="nextTo"/>
+        <c:spPr>
+          <a:noFill/>
+          <a:ln w="9525" cap="flat" cmpd="sng" algn="ctr">
+            <a:solidFill>
+              <a:schemeClr val="tx1">
+                <a:lumMod val="15000"/>
+                <a:lumOff val="85000"/>
+              </a:schemeClr>
+            </a:solidFill>
+            <a:round/>
+          </a:ln>
+          <a:effectLst/>
+        </c:spPr>
+        <c:txPr>
+          <a:bodyPr rot="-60000000" spcFirstLastPara="1" vertOverflow="ellipsis" vert="horz" wrap="square" anchor="ctr" anchorCtr="1"/>
+          <a:lstStyle/>
+          <a:p>
+            <a:pPr>
+              <a:defRPr sz="900" b="0" i="0" u="none" strike="noStrike" kern="1200" baseline="0">
+                <a:solidFill>
+                  <a:schemeClr val="tx1">
+                    <a:lumMod val="65000"/>
+                    <a:lumOff val="35000"/>
+                  </a:schemeClr>
+                </a:solidFill>
+                <a:latin typeface="+mn-lt"/>
+                <a:ea typeface="+mn-ea"/>
+                <a:cs typeface="+mn-cs"/>
+              </a:defRPr>
+            </a:pPr>
+            <a:endParaRPr lang="ru-RU"/>
+          </a:p>
+        </c:txPr>
+        <c:crossAx val="1080999088"/>
+        <c:crosses val="autoZero"/>
+        <c:auto val="1"/>
+        <c:lblAlgn val="ctr"/>
+        <c:lblOffset val="100"/>
+        <c:noMultiLvlLbl val="0"/>
+      </c:catAx>
+      <c:valAx>
+        <c:axId val="1080999088"/>
+        <c:scaling>
+          <c:orientation val="minMax"/>
+        </c:scaling>
+        <c:delete val="0"/>
+        <c:axPos val="l"/>
+        <c:majorGridlines>
+          <c:spPr>
+            <a:ln w="9525" cap="flat" cmpd="sng" algn="ctr">
+              <a:solidFill>
+                <a:schemeClr val="tx1">
+                  <a:lumMod val="15000"/>
+                  <a:lumOff val="85000"/>
+                </a:schemeClr>
+              </a:solidFill>
+              <a:round/>
+            </a:ln>
+            <a:effectLst/>
+          </c:spPr>
+        </c:majorGridlines>
+        <c:numFmt formatCode="General" sourceLinked="1"/>
+        <c:majorTickMark val="none"/>
+        <c:minorTickMark val="none"/>
+        <c:tickLblPos val="nextTo"/>
+        <c:spPr>
+          <a:noFill/>
+          <a:ln>
+            <a:noFill/>
+          </a:ln>
+          <a:effectLst/>
+        </c:spPr>
+        <c:txPr>
+          <a:bodyPr rot="-60000000" spcFirstLastPara="1" vertOverflow="ellipsis" vert="horz" wrap="square" anchor="ctr" anchorCtr="1"/>
+          <a:lstStyle/>
+          <a:p>
+            <a:pPr>
+              <a:defRPr sz="900" b="0" i="0" u="none" strike="noStrike" kern="1200" baseline="0">
+                <a:solidFill>
+                  <a:schemeClr val="tx1">
+                    <a:lumMod val="65000"/>
+                    <a:lumOff val="35000"/>
+                  </a:schemeClr>
+                </a:solidFill>
+                <a:latin typeface="+mn-lt"/>
+                <a:ea typeface="+mn-ea"/>
+                <a:cs typeface="+mn-cs"/>
+              </a:defRPr>
+            </a:pPr>
+            <a:endParaRPr lang="ru-RU"/>
+          </a:p>
+        </c:txPr>
+        <c:crossAx val="1080992432"/>
+        <c:crosses val="autoZero"/>
+        <c:crossBetween val="between"/>
+      </c:valAx>
+      <c:spPr>
+        <a:noFill/>
+        <a:ln>
+          <a:noFill/>
+        </a:ln>
+        <a:effectLst/>
+      </c:spPr>
+    </c:plotArea>
+    <c:legend>
+      <c:legendPos val="b"/>
+      <c:overlay val="0"/>
+      <c:spPr>
+        <a:noFill/>
+        <a:ln>
+          <a:noFill/>
+        </a:ln>
+        <a:effectLst/>
+      </c:spPr>
+      <c:txPr>
+        <a:bodyPr rot="0" spcFirstLastPara="1" vertOverflow="ellipsis" vert="horz" wrap="square" anchor="ctr" anchorCtr="1"/>
+        <a:lstStyle/>
+        <a:p>
+          <a:pPr>
+            <a:defRPr sz="900" b="0" i="0" u="none" strike="noStrike" kern="1200" baseline="0">
+              <a:solidFill>
+                <a:schemeClr val="tx1">
+                  <a:lumMod val="65000"/>
+                  <a:lumOff val="35000"/>
+                </a:schemeClr>
+              </a:solidFill>
+              <a:latin typeface="+mn-lt"/>
+              <a:ea typeface="+mn-ea"/>
+              <a:cs typeface="+mn-cs"/>
+            </a:defRPr>
+          </a:pPr>
+          <a:endParaRPr lang="ru-RU"/>
+        </a:p>
+      </c:txPr>
+    </c:legend>
+    <c:plotVisOnly val="1"/>
+    <c:dispBlanksAs val="gap"/>
+    <c:showDLblsOverMax val="0"/>
+  </c:chart>
+  <c:spPr>
+    <a:solidFill>
+      <a:schemeClr val="bg1"/>
+    </a:solidFill>
+    <a:ln w="9525" cap="flat" cmpd="sng" algn="ctr">
+      <a:solidFill>
+        <a:schemeClr val="tx1">
+          <a:lumMod val="15000"/>
+          <a:lumOff val="85000"/>
+        </a:schemeClr>
+      </a:solidFill>
+      <a:round/>
+    </a:ln>
+    <a:effectLst/>
+  </c:spPr>
+  <c:txPr>
+    <a:bodyPr/>
+    <a:lstStyle/>
+    <a:p>
+      <a:pPr>
+        <a:defRPr/>
+      </a:pPr>
+      <a:endParaRPr lang="ru-RU"/>
+    </a:p>
+  </c:txPr>
+  <c:externalData r:id="rId3">
+    <c:autoUpdate val="0"/>
+  </c:externalData>
+</c:chartSpace>
+</file>
+
+<file path=word/charts/chart3.xml><?xml version="1.0" encoding="utf-8"?>
+<c:chartSpace xmlns:c="http://schemas.openxmlformats.org/drawingml/2006/chart" xmlns:a="http://schemas.openxmlformats.org/drawingml/2006/main" xmlns:r="http://schemas.openxmlformats.org/officeDocument/2006/relationships" xmlns:c16r2="http://schemas.microsoft.com/office/drawing/2015/06/chart">
+  <c:date1904 val="0"/>
+  <c:lang val="ru-RU"/>
+  <c:roundedCorners val="0"/>
+  <mc:AlternateContent xmlns:mc="http://schemas.openxmlformats.org/markup-compatibility/2006">
+    <mc:Choice xmlns:c14="http://schemas.microsoft.com/office/drawing/2007/8/2/chart" Requires="c14">
+      <c14:style val="102"/>
+    </mc:Choice>
+    <mc:Fallback>
+      <c:style val="2"/>
+    </mc:Fallback>
+  </mc:AlternateContent>
+  <c:chart>
+    <c:title>
+      <c:tx>
+        <c:rich>
+          <a:bodyPr rot="0" spcFirstLastPara="1" vertOverflow="ellipsis" vert="horz" wrap="square" anchor="ctr" anchorCtr="1"/>
+          <a:lstStyle/>
+          <a:p>
+            <a:pPr>
+              <a:defRPr sz="1400" b="0" i="0" u="none" strike="noStrike" kern="1200" spc="0" baseline="0">
+                <a:solidFill>
+                  <a:schemeClr val="tx1">
+                    <a:lumMod val="65000"/>
+                    <a:lumOff val="35000"/>
+                  </a:schemeClr>
+                </a:solidFill>
+                <a:latin typeface="+mn-lt"/>
+                <a:ea typeface="+mn-ea"/>
+                <a:cs typeface="+mn-cs"/>
+              </a:defRPr>
+            </a:pPr>
+            <a:r>
+              <a:rPr lang="ru-RU"/>
+              <a:t>Зависимость</a:t>
+            </a:r>
+            <a:r>
+              <a:rPr lang="ru-RU" baseline="0"/>
+              <a:t> работы гибридной сортировки от коэффициента </a:t>
+            </a:r>
+            <a:r>
+              <a:rPr lang="en-US" baseline="0"/>
+              <a:t>k</a:t>
+            </a:r>
+            <a:endParaRPr lang="ru-RU"/>
+          </a:p>
+        </c:rich>
+      </c:tx>
+      <c:overlay val="0"/>
+      <c:spPr>
+        <a:noFill/>
+        <a:ln>
+          <a:noFill/>
+        </a:ln>
+        <a:effectLst/>
+      </c:spPr>
+      <c:txPr>
+        <a:bodyPr rot="0" spcFirstLastPara="1" vertOverflow="ellipsis" vert="horz" wrap="square" anchor="ctr" anchorCtr="1"/>
+        <a:lstStyle/>
+        <a:p>
+          <a:pPr>
+            <a:defRPr sz="1400" b="0" i="0" u="none" strike="noStrike" kern="1200" spc="0" baseline="0">
+              <a:solidFill>
+                <a:schemeClr val="tx1">
+                  <a:lumMod val="65000"/>
+                  <a:lumOff val="35000"/>
+                </a:schemeClr>
+              </a:solidFill>
+              <a:latin typeface="+mn-lt"/>
+              <a:ea typeface="+mn-ea"/>
+              <a:cs typeface="+mn-cs"/>
+            </a:defRPr>
+          </a:pPr>
+          <a:endParaRPr lang="ru-RU"/>
+        </a:p>
+      </c:txPr>
+    </c:title>
+    <c:autoTitleDeleted val="0"/>
+    <c:plotArea>
+      <c:layout/>
+      <c:lineChart>
+        <c:grouping val="standard"/>
+        <c:varyColors val="0"/>
+        <c:ser>
+          <c:idx val="0"/>
+          <c:order val="0"/>
+          <c:tx>
+            <c:strRef>
+              <c:f>Лист1!$B$1</c:f>
+              <c:strCache>
+                <c:ptCount val="1"/>
+                <c:pt idx="0">
+                  <c:v>15</c:v>
+                </c:pt>
+              </c:strCache>
+            </c:strRef>
+          </c:tx>
+          <c:spPr>
+            <a:ln w="28575" cap="rnd">
+              <a:solidFill>
+                <a:schemeClr val="accent1"/>
+              </a:solidFill>
+              <a:round/>
+            </a:ln>
+            <a:effectLst/>
+          </c:spPr>
+          <c:marker>
+            <c:symbol val="none"/>
+          </c:marker>
+          <c:cat>
+            <c:numRef>
+              <c:f>Лист1!$A$2:$A$11</c:f>
+              <c:numCache>
+                <c:formatCode>General</c:formatCode>
+                <c:ptCount val="10"/>
+              </c:numCache>
+            </c:numRef>
+          </c:cat>
+          <c:val>
+            <c:numRef>
+              <c:f>Лист1!$B$2:$B$11</c:f>
+              <c:numCache>
+                <c:formatCode>General</c:formatCode>
+                <c:ptCount val="10"/>
+                <c:pt idx="0">
+                  <c:v>236</c:v>
+                </c:pt>
+                <c:pt idx="1">
+                  <c:v>287</c:v>
+                </c:pt>
+                <c:pt idx="2">
+                  <c:v>222</c:v>
+                </c:pt>
+                <c:pt idx="3">
+                  <c:v>217</c:v>
+                </c:pt>
+                <c:pt idx="4">
+                  <c:v>254</c:v>
+                </c:pt>
+                <c:pt idx="5">
+                  <c:v>239</c:v>
+                </c:pt>
+                <c:pt idx="6">
+                  <c:v>204</c:v>
+                </c:pt>
+                <c:pt idx="7">
+                  <c:v>213</c:v>
+                </c:pt>
+                <c:pt idx="8">
+                  <c:v>231</c:v>
+                </c:pt>
+                <c:pt idx="9">
+                  <c:v>248</c:v>
+                </c:pt>
+              </c:numCache>
+            </c:numRef>
+          </c:val>
+          <c:smooth val="0"/>
+          <c:extLst>
+            <c:ext xmlns:c16="http://schemas.microsoft.com/office/drawing/2014/chart" uri="{C3380CC4-5D6E-409C-BE32-E72D297353CC}">
+              <c16:uniqueId val="{00000000-537D-4C63-82A8-CA0B868D2FDB}"/>
+            </c:ext>
+          </c:extLst>
+        </c:ser>
+        <c:ser>
+          <c:idx val="1"/>
+          <c:order val="1"/>
+          <c:tx>
+            <c:strRef>
+              <c:f>Лист1!$C$1</c:f>
+              <c:strCache>
+                <c:ptCount val="1"/>
+                <c:pt idx="0">
+                  <c:v>17</c:v>
+                </c:pt>
+              </c:strCache>
+            </c:strRef>
+          </c:tx>
+          <c:spPr>
+            <a:ln w="28575" cap="rnd">
+              <a:solidFill>
+                <a:schemeClr val="accent2"/>
+              </a:solidFill>
+              <a:round/>
+            </a:ln>
+            <a:effectLst/>
+          </c:spPr>
+          <c:marker>
+            <c:symbol val="none"/>
+          </c:marker>
+          <c:cat>
+            <c:numRef>
+              <c:f>Лист1!$A$2:$A$11</c:f>
+              <c:numCache>
+                <c:formatCode>General</c:formatCode>
+                <c:ptCount val="10"/>
+              </c:numCache>
+            </c:numRef>
+          </c:cat>
+          <c:val>
+            <c:numRef>
+              <c:f>Лист1!$C$2:$C$11</c:f>
+              <c:numCache>
+                <c:formatCode>General</c:formatCode>
+                <c:ptCount val="10"/>
+                <c:pt idx="0">
+                  <c:v>197</c:v>
+                </c:pt>
+                <c:pt idx="1">
+                  <c:v>254</c:v>
+                </c:pt>
+                <c:pt idx="2">
+                  <c:v>187</c:v>
+                </c:pt>
+                <c:pt idx="3">
+                  <c:v>195</c:v>
+                </c:pt>
+                <c:pt idx="4">
+                  <c:v>210</c:v>
+                </c:pt>
+                <c:pt idx="5">
+                  <c:v>193</c:v>
+                </c:pt>
+                <c:pt idx="6">
+                  <c:v>212</c:v>
+                </c:pt>
+                <c:pt idx="7">
+                  <c:v>200</c:v>
+                </c:pt>
+                <c:pt idx="8">
+                  <c:v>201</c:v>
+                </c:pt>
+                <c:pt idx="9">
+                  <c:v>202</c:v>
+                </c:pt>
+              </c:numCache>
+            </c:numRef>
+          </c:val>
+          <c:smooth val="0"/>
+          <c:extLst>
+            <c:ext xmlns:c16="http://schemas.microsoft.com/office/drawing/2014/chart" uri="{C3380CC4-5D6E-409C-BE32-E72D297353CC}">
+              <c16:uniqueId val="{00000001-537D-4C63-82A8-CA0B868D2FDB}"/>
+            </c:ext>
+          </c:extLst>
+        </c:ser>
+        <c:ser>
+          <c:idx val="2"/>
+          <c:order val="2"/>
+          <c:tx>
+            <c:strRef>
+              <c:f>Лист1!$D$1</c:f>
+              <c:strCache>
+                <c:ptCount val="1"/>
+                <c:pt idx="0">
+                  <c:v>19</c:v>
+                </c:pt>
+              </c:strCache>
+            </c:strRef>
+          </c:tx>
+          <c:spPr>
+            <a:ln w="28575" cap="rnd">
+              <a:solidFill>
+                <a:schemeClr val="accent3"/>
+              </a:solidFill>
+              <a:round/>
+            </a:ln>
+            <a:effectLst/>
+          </c:spPr>
+          <c:marker>
+            <c:symbol val="none"/>
+          </c:marker>
+          <c:cat>
+            <c:numRef>
+              <c:f>Лист1!$A$2:$A$11</c:f>
+              <c:numCache>
+                <c:formatCode>General</c:formatCode>
+                <c:ptCount val="10"/>
+              </c:numCache>
+            </c:numRef>
+          </c:cat>
+          <c:val>
+            <c:numRef>
+              <c:f>Лист1!$D$2:$D$11</c:f>
+              <c:numCache>
+                <c:formatCode>General</c:formatCode>
+                <c:ptCount val="10"/>
+                <c:pt idx="0">
+                  <c:v>261</c:v>
+                </c:pt>
+                <c:pt idx="1">
+                  <c:v>176</c:v>
+                </c:pt>
+                <c:pt idx="2">
+                  <c:v>256</c:v>
+                </c:pt>
+                <c:pt idx="3">
+                  <c:v>255</c:v>
+                </c:pt>
+                <c:pt idx="4">
+                  <c:v>325</c:v>
+                </c:pt>
+                <c:pt idx="5">
+                  <c:v>292</c:v>
+                </c:pt>
+                <c:pt idx="6">
+                  <c:v>218</c:v>
+                </c:pt>
+                <c:pt idx="7">
+                  <c:v>243</c:v>
+                </c:pt>
+                <c:pt idx="8">
+                  <c:v>323</c:v>
+                </c:pt>
+                <c:pt idx="9">
+                  <c:v>261</c:v>
+                </c:pt>
+              </c:numCache>
+            </c:numRef>
+          </c:val>
+          <c:smooth val="0"/>
+          <c:extLst>
+            <c:ext xmlns:c16="http://schemas.microsoft.com/office/drawing/2014/chart" uri="{C3380CC4-5D6E-409C-BE32-E72D297353CC}">
+              <c16:uniqueId val="{00000002-537D-4C63-82A8-CA0B868D2FDB}"/>
+            </c:ext>
+          </c:extLst>
+        </c:ser>
+        <c:ser>
+          <c:idx val="3"/>
+          <c:order val="3"/>
+          <c:tx>
+            <c:strRef>
+              <c:f>Лист1!$E$1</c:f>
+              <c:strCache>
+                <c:ptCount val="1"/>
+                <c:pt idx="0">
+                  <c:v>21</c:v>
+                </c:pt>
+              </c:strCache>
+            </c:strRef>
+          </c:tx>
+          <c:spPr>
+            <a:ln w="28575" cap="rnd">
+              <a:solidFill>
+                <a:schemeClr val="accent4"/>
+              </a:solidFill>
+              <a:round/>
+            </a:ln>
+            <a:effectLst/>
+          </c:spPr>
+          <c:marker>
+            <c:symbol val="none"/>
+          </c:marker>
+          <c:cat>
+            <c:numRef>
+              <c:f>Лист1!$A$2:$A$11</c:f>
+              <c:numCache>
+                <c:formatCode>General</c:formatCode>
+                <c:ptCount val="10"/>
+              </c:numCache>
+            </c:numRef>
+          </c:cat>
+          <c:val>
+            <c:numRef>
+              <c:f>Лист1!$E$2:$E$11</c:f>
+              <c:numCache>
+                <c:formatCode>General</c:formatCode>
+                <c:ptCount val="10"/>
+                <c:pt idx="0">
+                  <c:v>180</c:v>
+                </c:pt>
+                <c:pt idx="1">
+                  <c:v>198</c:v>
+                </c:pt>
+                <c:pt idx="2">
+                  <c:v>195</c:v>
+                </c:pt>
+                <c:pt idx="3">
+                  <c:v>198</c:v>
+                </c:pt>
+                <c:pt idx="4">
+                  <c:v>193</c:v>
+                </c:pt>
+                <c:pt idx="5">
+                  <c:v>188</c:v>
+                </c:pt>
+                <c:pt idx="6">
+                  <c:v>186</c:v>
+                </c:pt>
+                <c:pt idx="7">
+                  <c:v>214</c:v>
+                </c:pt>
+                <c:pt idx="8">
+                  <c:v>173</c:v>
+                </c:pt>
+                <c:pt idx="9">
+                  <c:v>182</c:v>
+                </c:pt>
+              </c:numCache>
+            </c:numRef>
+          </c:val>
+          <c:smooth val="0"/>
+          <c:extLst>
+            <c:ext xmlns:c16="http://schemas.microsoft.com/office/drawing/2014/chart" uri="{C3380CC4-5D6E-409C-BE32-E72D297353CC}">
+              <c16:uniqueId val="{00000003-537D-4C63-82A8-CA0B868D2FDB}"/>
+            </c:ext>
+          </c:extLst>
+        </c:ser>
+        <c:ser>
+          <c:idx val="4"/>
+          <c:order val="4"/>
+          <c:tx>
+            <c:strRef>
+              <c:f>Лист1!$F$1</c:f>
+              <c:strCache>
+                <c:ptCount val="1"/>
+                <c:pt idx="0">
+                  <c:v>23</c:v>
+                </c:pt>
+              </c:strCache>
+            </c:strRef>
+          </c:tx>
+          <c:spPr>
+            <a:ln w="28575" cap="rnd">
+              <a:solidFill>
+                <a:schemeClr val="accent5"/>
+              </a:solidFill>
+              <a:round/>
+            </a:ln>
+            <a:effectLst/>
+          </c:spPr>
+          <c:marker>
+            <c:symbol val="none"/>
+          </c:marker>
+          <c:cat>
+            <c:numRef>
+              <c:f>Лист1!$A$2:$A$11</c:f>
+              <c:numCache>
+                <c:formatCode>General</c:formatCode>
+                <c:ptCount val="10"/>
+              </c:numCache>
+            </c:numRef>
+          </c:cat>
+          <c:val>
+            <c:numRef>
+              <c:f>Лист1!$F$2:$F$11</c:f>
+              <c:numCache>
+                <c:formatCode>General</c:formatCode>
+                <c:ptCount val="10"/>
+                <c:pt idx="0">
+                  <c:v>161</c:v>
+                </c:pt>
+                <c:pt idx="1">
+                  <c:v>178</c:v>
+                </c:pt>
+                <c:pt idx="2">
+                  <c:v>159</c:v>
+                </c:pt>
+                <c:pt idx="3">
+                  <c:v>161</c:v>
+                </c:pt>
+                <c:pt idx="4">
+                  <c:v>162</c:v>
+                </c:pt>
+                <c:pt idx="5">
+                  <c:v>180</c:v>
+                </c:pt>
+                <c:pt idx="6">
+                  <c:v>163</c:v>
+                </c:pt>
+                <c:pt idx="7">
+                  <c:v>182</c:v>
+                </c:pt>
+                <c:pt idx="8">
+                  <c:v>161</c:v>
+                </c:pt>
+                <c:pt idx="9">
+                  <c:v>159</c:v>
+                </c:pt>
+              </c:numCache>
+            </c:numRef>
+          </c:val>
+          <c:smooth val="0"/>
+          <c:extLst>
+            <c:ext xmlns:c16="http://schemas.microsoft.com/office/drawing/2014/chart" uri="{C3380CC4-5D6E-409C-BE32-E72D297353CC}">
+              <c16:uniqueId val="{00000004-537D-4C63-82A8-CA0B868D2FDB}"/>
+            </c:ext>
+          </c:extLst>
+        </c:ser>
+        <c:ser>
+          <c:idx val="5"/>
+          <c:order val="5"/>
+          <c:tx>
+            <c:strRef>
+              <c:f>Лист1!$G$1</c:f>
+              <c:strCache>
+                <c:ptCount val="1"/>
+                <c:pt idx="0">
+                  <c:v>25</c:v>
+                </c:pt>
+              </c:strCache>
+            </c:strRef>
+          </c:tx>
+          <c:spPr>
+            <a:ln w="28575" cap="rnd">
+              <a:solidFill>
+                <a:schemeClr val="accent6"/>
+              </a:solidFill>
+              <a:round/>
+            </a:ln>
+            <a:effectLst/>
+          </c:spPr>
+          <c:marker>
+            <c:symbol val="none"/>
+          </c:marker>
+          <c:cat>
+            <c:numRef>
+              <c:f>Лист1!$A$2:$A$11</c:f>
+              <c:numCache>
+                <c:formatCode>General</c:formatCode>
+                <c:ptCount val="10"/>
+              </c:numCache>
+            </c:numRef>
+          </c:cat>
+          <c:val>
+            <c:numRef>
+              <c:f>Лист1!$G$2:$G$11</c:f>
+              <c:numCache>
+                <c:formatCode>General</c:formatCode>
+                <c:ptCount val="10"/>
+                <c:pt idx="0">
+                  <c:v>156</c:v>
+                </c:pt>
+                <c:pt idx="1">
+                  <c:v>178</c:v>
+                </c:pt>
+                <c:pt idx="2">
+                  <c:v>168</c:v>
+                </c:pt>
+                <c:pt idx="3">
+                  <c:v>162</c:v>
+                </c:pt>
+                <c:pt idx="4">
+                  <c:v>163</c:v>
+                </c:pt>
+                <c:pt idx="5">
+                  <c:v>166</c:v>
+                </c:pt>
+                <c:pt idx="6">
+                  <c:v>154</c:v>
+                </c:pt>
+                <c:pt idx="7">
+                  <c:v>169</c:v>
+                </c:pt>
+                <c:pt idx="8">
+                  <c:v>152</c:v>
+                </c:pt>
+                <c:pt idx="9">
+                  <c:v>186</c:v>
+                </c:pt>
+              </c:numCache>
+            </c:numRef>
+          </c:val>
+          <c:smooth val="0"/>
+          <c:extLst>
+            <c:ext xmlns:c16="http://schemas.microsoft.com/office/drawing/2014/chart" uri="{C3380CC4-5D6E-409C-BE32-E72D297353CC}">
+              <c16:uniqueId val="{00000005-537D-4C63-82A8-CA0B868D2FDB}"/>
+            </c:ext>
+          </c:extLst>
+        </c:ser>
+        <c:ser>
+          <c:idx val="6"/>
+          <c:order val="6"/>
+          <c:tx>
+            <c:strRef>
+              <c:f>Лист1!$H$1</c:f>
+              <c:strCache>
+                <c:ptCount val="1"/>
+                <c:pt idx="0">
+                  <c:v>27</c:v>
+                </c:pt>
+              </c:strCache>
+            </c:strRef>
+          </c:tx>
+          <c:spPr>
+            <a:ln w="28575" cap="rnd">
+              <a:solidFill>
+                <a:schemeClr val="accent1">
+                  <a:lumMod val="60000"/>
+                </a:schemeClr>
+              </a:solidFill>
+              <a:round/>
+            </a:ln>
+            <a:effectLst/>
+          </c:spPr>
+          <c:marker>
+            <c:symbol val="none"/>
+          </c:marker>
+          <c:cat>
+            <c:numRef>
+              <c:f>Лист1!$A$2:$A$11</c:f>
+              <c:numCache>
+                <c:formatCode>General</c:formatCode>
+                <c:ptCount val="10"/>
+              </c:numCache>
+            </c:numRef>
+          </c:cat>
+          <c:val>
+            <c:numRef>
+              <c:f>Лист1!$H$2:$H$11</c:f>
+              <c:numCache>
+                <c:formatCode>General</c:formatCode>
+                <c:ptCount val="10"/>
+                <c:pt idx="0">
+                  <c:v>161</c:v>
+                </c:pt>
+                <c:pt idx="1">
+                  <c:v>173</c:v>
+                </c:pt>
+                <c:pt idx="2">
+                  <c:v>172</c:v>
+                </c:pt>
+                <c:pt idx="3">
+                  <c:v>158</c:v>
+                </c:pt>
+                <c:pt idx="4">
+                  <c:v>173</c:v>
+                </c:pt>
+                <c:pt idx="5">
+                  <c:v>172</c:v>
+                </c:pt>
+                <c:pt idx="6">
+                  <c:v>209</c:v>
+                </c:pt>
+                <c:pt idx="7">
+                  <c:v>164</c:v>
+                </c:pt>
+                <c:pt idx="8">
+                  <c:v>178</c:v>
+                </c:pt>
+                <c:pt idx="9">
+                  <c:v>158</c:v>
+                </c:pt>
+              </c:numCache>
+            </c:numRef>
+          </c:val>
+          <c:smooth val="0"/>
+          <c:extLst>
+            <c:ext xmlns:c16="http://schemas.microsoft.com/office/drawing/2014/chart" uri="{C3380CC4-5D6E-409C-BE32-E72D297353CC}">
+              <c16:uniqueId val="{00000006-537D-4C63-82A8-CA0B868D2FDB}"/>
+            </c:ext>
+          </c:extLst>
+        </c:ser>
+        <c:dLbls>
+          <c:showLegendKey val="0"/>
+          <c:showVal val="0"/>
+          <c:showCatName val="0"/>
+          <c:showSerName val="0"/>
+          <c:showPercent val="0"/>
+          <c:showBubbleSize val="0"/>
+        </c:dLbls>
+        <c:smooth val="0"/>
+        <c:axId val="1080992432"/>
+        <c:axId val="1080999088"/>
+      </c:lineChart>
+      <c:catAx>
+        <c:axId val="1080992432"/>
+        <c:scaling>
+          <c:orientation val="minMax"/>
+        </c:scaling>
+        <c:delete val="0"/>
+        <c:axPos val="b"/>
+        <c:numFmt formatCode="General" sourceLinked="1"/>
+        <c:majorTickMark val="none"/>
+        <c:minorTickMark val="none"/>
+        <c:tickLblPos val="nextTo"/>
+        <c:spPr>
+          <a:noFill/>
+          <a:ln w="9525" cap="flat" cmpd="sng" algn="ctr">
+            <a:solidFill>
+              <a:schemeClr val="tx1">
+                <a:lumMod val="15000"/>
+                <a:lumOff val="85000"/>
+              </a:schemeClr>
+            </a:solidFill>
+            <a:round/>
+          </a:ln>
+          <a:effectLst/>
+        </c:spPr>
+        <c:txPr>
+          <a:bodyPr rot="-60000000" spcFirstLastPara="1" vertOverflow="ellipsis" vert="horz" wrap="square" anchor="ctr" anchorCtr="1"/>
+          <a:lstStyle/>
+          <a:p>
+            <a:pPr>
+              <a:defRPr sz="900" b="0" i="0" u="none" strike="noStrike" kern="1200" baseline="0">
+                <a:solidFill>
+                  <a:schemeClr val="tx1">
+                    <a:lumMod val="65000"/>
+                    <a:lumOff val="35000"/>
+                  </a:schemeClr>
+                </a:solidFill>
+                <a:latin typeface="+mn-lt"/>
+                <a:ea typeface="+mn-ea"/>
+                <a:cs typeface="+mn-cs"/>
+              </a:defRPr>
+            </a:pPr>
+            <a:endParaRPr lang="ru-RU"/>
+          </a:p>
+        </c:txPr>
+        <c:crossAx val="1080999088"/>
+        <c:crosses val="autoZero"/>
+        <c:auto val="1"/>
+        <c:lblAlgn val="ctr"/>
+        <c:lblOffset val="100"/>
+        <c:noMultiLvlLbl val="0"/>
+      </c:catAx>
+      <c:valAx>
+        <c:axId val="1080999088"/>
+        <c:scaling>
+          <c:orientation val="minMax"/>
+        </c:scaling>
+        <c:delete val="0"/>
+        <c:axPos val="l"/>
+        <c:majorGridlines>
+          <c:spPr>
+            <a:ln w="9525" cap="flat" cmpd="sng" algn="ctr">
+              <a:solidFill>
+                <a:schemeClr val="tx1">
+                  <a:lumMod val="15000"/>
+                  <a:lumOff val="85000"/>
+                </a:schemeClr>
+              </a:solidFill>
+              <a:round/>
+            </a:ln>
+            <a:effectLst/>
+          </c:spPr>
+        </c:majorGridlines>
+        <c:numFmt formatCode="General" sourceLinked="1"/>
+        <c:majorTickMark val="none"/>
+        <c:minorTickMark val="none"/>
+        <c:tickLblPos val="nextTo"/>
+        <c:spPr>
+          <a:noFill/>
+          <a:ln>
+            <a:noFill/>
+          </a:ln>
+          <a:effectLst/>
+        </c:spPr>
+        <c:txPr>
+          <a:bodyPr rot="-60000000" spcFirstLastPara="1" vertOverflow="ellipsis" vert="horz" wrap="square" anchor="ctr" anchorCtr="1"/>
+          <a:lstStyle/>
+          <a:p>
+            <a:pPr>
+              <a:defRPr sz="900" b="0" i="0" u="none" strike="noStrike" kern="1200" baseline="0">
+                <a:solidFill>
+                  <a:schemeClr val="tx1">
+                    <a:lumMod val="65000"/>
+                    <a:lumOff val="35000"/>
+                  </a:schemeClr>
+                </a:solidFill>
+                <a:latin typeface="+mn-lt"/>
+                <a:ea typeface="+mn-ea"/>
+                <a:cs typeface="+mn-cs"/>
+              </a:defRPr>
+            </a:pPr>
+            <a:endParaRPr lang="ru-RU"/>
+          </a:p>
+        </c:txPr>
+        <c:crossAx val="1080992432"/>
+        <c:crosses val="autoZero"/>
+        <c:crossBetween val="between"/>
+      </c:valAx>
+      <c:spPr>
+        <a:noFill/>
+        <a:ln>
+          <a:noFill/>
+        </a:ln>
+        <a:effectLst/>
+      </c:spPr>
+    </c:plotArea>
+    <c:legend>
+      <c:legendPos val="b"/>
+      <c:overlay val="0"/>
+      <c:spPr>
+        <a:noFill/>
+        <a:ln>
+          <a:noFill/>
+        </a:ln>
+        <a:effectLst/>
+      </c:spPr>
+      <c:txPr>
+        <a:bodyPr rot="0" spcFirstLastPara="1" vertOverflow="ellipsis" vert="horz" wrap="square" anchor="ctr" anchorCtr="1"/>
+        <a:lstStyle/>
+        <a:p>
+          <a:pPr>
+            <a:defRPr sz="900" b="0" i="0" u="none" strike="noStrike" kern="1200" baseline="0">
+              <a:solidFill>
+                <a:schemeClr val="tx1">
+                  <a:lumMod val="65000"/>
+                  <a:lumOff val="35000"/>
+                </a:schemeClr>
+              </a:solidFill>
+              <a:latin typeface="+mn-lt"/>
+              <a:ea typeface="+mn-ea"/>
+              <a:cs typeface="+mn-cs"/>
+            </a:defRPr>
+          </a:pPr>
+          <a:endParaRPr lang="ru-RU"/>
+        </a:p>
+      </c:txPr>
+    </c:legend>
+    <c:plotVisOnly val="1"/>
+    <c:dispBlanksAs val="gap"/>
+    <c:showDLblsOverMax val="0"/>
+  </c:chart>
+  <c:spPr>
+    <a:solidFill>
+      <a:schemeClr val="bg1"/>
+    </a:solidFill>
+    <a:ln w="9525" cap="flat" cmpd="sng" algn="ctr">
+      <a:solidFill>
+        <a:schemeClr val="tx1">
+          <a:lumMod val="15000"/>
+          <a:lumOff val="85000"/>
+        </a:schemeClr>
+      </a:solidFill>
+      <a:round/>
+    </a:ln>
+    <a:effectLst/>
+  </c:spPr>
+  <c:txPr>
+    <a:bodyPr/>
+    <a:lstStyle/>
+    <a:p>
+      <a:pPr>
+        <a:defRPr/>
+      </a:pPr>
+      <a:endParaRPr lang="ru-RU"/>
+    </a:p>
+  </c:txPr>
+  <c:externalData r:id="rId3">
+    <c:autoUpdate val="0"/>
+  </c:externalData>
+</c:chartSpace>
+</file>
+
+<file path=word/charts/chart4.xml><?xml version="1.0" encoding="utf-8"?>
+<c:chartSpace xmlns:c="http://schemas.openxmlformats.org/drawingml/2006/chart" xmlns:a="http://schemas.openxmlformats.org/drawingml/2006/main" xmlns:r="http://schemas.openxmlformats.org/officeDocument/2006/relationships" xmlns:c16r2="http://schemas.microsoft.com/office/drawing/2015/06/chart">
+  <c:date1904 val="0"/>
+  <c:lang val="ru-RU"/>
+  <c:roundedCorners val="0"/>
+  <mc:AlternateContent xmlns:mc="http://schemas.openxmlformats.org/markup-compatibility/2006">
+    <mc:Choice xmlns:c14="http://schemas.microsoft.com/office/drawing/2007/8/2/chart" Requires="c14">
+      <c14:style val="102"/>
+    </mc:Choice>
+    <mc:Fallback>
+      <c:style val="2"/>
+    </mc:Fallback>
+  </mc:AlternateContent>
+  <c:chart>
+    <c:title>
+      <c:tx>
+        <c:rich>
+          <a:bodyPr rot="0" spcFirstLastPara="1" vertOverflow="ellipsis" vert="horz" wrap="square" anchor="ctr" anchorCtr="1"/>
+          <a:lstStyle/>
+          <a:p>
+            <a:pPr>
+              <a:defRPr sz="1400" b="0" i="0" u="none" strike="noStrike" kern="1200" spc="0" baseline="0">
+                <a:solidFill>
+                  <a:schemeClr val="tx1">
+                    <a:lumMod val="65000"/>
+                    <a:lumOff val="35000"/>
+                  </a:schemeClr>
+                </a:solidFill>
+                <a:latin typeface="+mn-lt"/>
+                <a:ea typeface="+mn-ea"/>
+                <a:cs typeface="+mn-cs"/>
+              </a:defRPr>
+            </a:pPr>
+            <a:r>
+              <a:rPr lang="ru-RU"/>
+              <a:t>Зависимость</a:t>
+            </a:r>
+            <a:r>
+              <a:rPr lang="ru-RU" baseline="0"/>
+              <a:t> работы гибридной сортировки от коэффициента </a:t>
+            </a:r>
+            <a:r>
+              <a:rPr lang="en-US" baseline="0"/>
+              <a:t>k</a:t>
+            </a:r>
+            <a:endParaRPr lang="ru-RU"/>
+          </a:p>
+        </c:rich>
+      </c:tx>
+      <c:overlay val="0"/>
+      <c:spPr>
+        <a:noFill/>
+        <a:ln>
+          <a:noFill/>
+        </a:ln>
+        <a:effectLst/>
+      </c:spPr>
+      <c:txPr>
+        <a:bodyPr rot="0" spcFirstLastPara="1" vertOverflow="ellipsis" vert="horz" wrap="square" anchor="ctr" anchorCtr="1"/>
+        <a:lstStyle/>
+        <a:p>
+          <a:pPr>
+            <a:defRPr sz="1400" b="0" i="0" u="none" strike="noStrike" kern="1200" spc="0" baseline="0">
+              <a:solidFill>
+                <a:schemeClr val="tx1">
+                  <a:lumMod val="65000"/>
+                  <a:lumOff val="35000"/>
+                </a:schemeClr>
+              </a:solidFill>
+              <a:latin typeface="+mn-lt"/>
+              <a:ea typeface="+mn-ea"/>
+              <a:cs typeface="+mn-cs"/>
+            </a:defRPr>
+          </a:pPr>
+          <a:endParaRPr lang="ru-RU"/>
+        </a:p>
+      </c:txPr>
+    </c:title>
+    <c:autoTitleDeleted val="0"/>
+    <c:plotArea>
+      <c:layout/>
+      <c:lineChart>
+        <c:grouping val="standard"/>
+        <c:varyColors val="0"/>
+        <c:ser>
+          <c:idx val="0"/>
+          <c:order val="0"/>
+          <c:tx>
+            <c:strRef>
+              <c:f>Лист1!$B$1</c:f>
+              <c:strCache>
+                <c:ptCount val="1"/>
+                <c:pt idx="0">
+                  <c:v>23</c:v>
+                </c:pt>
+              </c:strCache>
+            </c:strRef>
+          </c:tx>
+          <c:spPr>
+            <a:ln w="28575" cap="rnd">
+              <a:solidFill>
+                <a:schemeClr val="accent1"/>
+              </a:solidFill>
+              <a:round/>
+            </a:ln>
+            <a:effectLst/>
+          </c:spPr>
+          <c:marker>
+            <c:symbol val="none"/>
+          </c:marker>
+          <c:cat>
+            <c:numRef>
+              <c:f>Лист1!$A$2:$A$11</c:f>
+              <c:numCache>
+                <c:formatCode>General</c:formatCode>
+                <c:ptCount val="10"/>
+              </c:numCache>
+            </c:numRef>
+          </c:cat>
+          <c:val>
+            <c:numRef>
+              <c:f>Лист1!$B$2:$B$11</c:f>
+              <c:numCache>
+                <c:formatCode>General</c:formatCode>
+                <c:ptCount val="10"/>
+                <c:pt idx="0">
+                  <c:v>239</c:v>
+                </c:pt>
+                <c:pt idx="1">
+                  <c:v>201</c:v>
+                </c:pt>
+                <c:pt idx="2">
+                  <c:v>209</c:v>
+                </c:pt>
+                <c:pt idx="3">
+                  <c:v>237</c:v>
+                </c:pt>
+                <c:pt idx="4">
+                  <c:v>201</c:v>
+                </c:pt>
+                <c:pt idx="5">
+                  <c:v>257</c:v>
+                </c:pt>
+                <c:pt idx="6">
+                  <c:v>244</c:v>
+                </c:pt>
+                <c:pt idx="7">
+                  <c:v>250</c:v>
+                </c:pt>
+                <c:pt idx="8">
+                  <c:v>247</c:v>
+                </c:pt>
+                <c:pt idx="9">
+                  <c:v>197</c:v>
+                </c:pt>
+              </c:numCache>
+            </c:numRef>
+          </c:val>
+          <c:smooth val="0"/>
+          <c:extLst>
+            <c:ext xmlns:c16="http://schemas.microsoft.com/office/drawing/2014/chart" uri="{C3380CC4-5D6E-409C-BE32-E72D297353CC}">
+              <c16:uniqueId val="{00000000-627D-4777-84C5-A1626EDEC94D}"/>
+            </c:ext>
+          </c:extLst>
+        </c:ser>
+        <c:ser>
+          <c:idx val="1"/>
+          <c:order val="1"/>
+          <c:tx>
+            <c:strRef>
+              <c:f>Лист1!$C$1</c:f>
+              <c:strCache>
+                <c:ptCount val="1"/>
+                <c:pt idx="0">
+                  <c:v>24</c:v>
+                </c:pt>
+              </c:strCache>
+            </c:strRef>
+          </c:tx>
+          <c:spPr>
+            <a:ln w="28575" cap="rnd">
+              <a:solidFill>
+                <a:schemeClr val="accent2"/>
+              </a:solidFill>
+              <a:round/>
+            </a:ln>
+            <a:effectLst/>
+          </c:spPr>
+          <c:marker>
+            <c:symbol val="none"/>
+          </c:marker>
+          <c:cat>
+            <c:numRef>
+              <c:f>Лист1!$A$2:$A$11</c:f>
+              <c:numCache>
+                <c:formatCode>General</c:formatCode>
+                <c:ptCount val="10"/>
+              </c:numCache>
+            </c:numRef>
+          </c:cat>
+          <c:val>
+            <c:numRef>
+              <c:f>Лист1!$C$2:$C$11</c:f>
+              <c:numCache>
+                <c:formatCode>General</c:formatCode>
+                <c:ptCount val="10"/>
+                <c:pt idx="0">
+                  <c:v>183</c:v>
+                </c:pt>
+                <c:pt idx="1">
+                  <c:v>232</c:v>
+                </c:pt>
+                <c:pt idx="2">
+                  <c:v>190</c:v>
+                </c:pt>
+                <c:pt idx="3">
+                  <c:v>260</c:v>
+                </c:pt>
+                <c:pt idx="4">
+                  <c:v>198</c:v>
+                </c:pt>
+                <c:pt idx="5">
+                  <c:v>317</c:v>
+                </c:pt>
+                <c:pt idx="6">
+                  <c:v>190</c:v>
+                </c:pt>
+                <c:pt idx="7">
+                  <c:v>237</c:v>
+                </c:pt>
+                <c:pt idx="8">
+                  <c:v>226</c:v>
+                </c:pt>
+                <c:pt idx="9">
+                  <c:v>190</c:v>
+                </c:pt>
+              </c:numCache>
+            </c:numRef>
+          </c:val>
+          <c:smooth val="0"/>
+          <c:extLst>
+            <c:ext xmlns:c16="http://schemas.microsoft.com/office/drawing/2014/chart" uri="{C3380CC4-5D6E-409C-BE32-E72D297353CC}">
+              <c16:uniqueId val="{00000001-627D-4777-84C5-A1626EDEC94D}"/>
+            </c:ext>
+          </c:extLst>
+        </c:ser>
+        <c:ser>
+          <c:idx val="2"/>
+          <c:order val="2"/>
+          <c:tx>
+            <c:strRef>
+              <c:f>Лист1!$D$1</c:f>
+              <c:strCache>
+                <c:ptCount val="1"/>
+                <c:pt idx="0">
+                  <c:v>25</c:v>
+                </c:pt>
+              </c:strCache>
+            </c:strRef>
+          </c:tx>
+          <c:spPr>
+            <a:ln w="28575" cap="rnd">
+              <a:solidFill>
+                <a:schemeClr val="accent3"/>
+              </a:solidFill>
+              <a:round/>
+            </a:ln>
+            <a:effectLst/>
+          </c:spPr>
+          <c:marker>
+            <c:symbol val="none"/>
+          </c:marker>
+          <c:cat>
+            <c:numRef>
+              <c:f>Лист1!$A$2:$A$11</c:f>
+              <c:numCache>
+                <c:formatCode>General</c:formatCode>
+                <c:ptCount val="10"/>
+              </c:numCache>
+            </c:numRef>
+          </c:cat>
+          <c:val>
+            <c:numRef>
+              <c:f>Лист1!$D$2:$D$11</c:f>
+              <c:numCache>
+                <c:formatCode>General</c:formatCode>
+                <c:ptCount val="10"/>
+                <c:pt idx="0">
+                  <c:v>282</c:v>
+                </c:pt>
+                <c:pt idx="1">
+                  <c:v>216</c:v>
+                </c:pt>
+                <c:pt idx="2">
+                  <c:v>255</c:v>
+                </c:pt>
+                <c:pt idx="3">
+                  <c:v>286</c:v>
+                </c:pt>
+                <c:pt idx="4">
+                  <c:v>246</c:v>
+                </c:pt>
+                <c:pt idx="5">
+                  <c:v>236</c:v>
+                </c:pt>
+                <c:pt idx="6">
+                  <c:v>247</c:v>
+                </c:pt>
+                <c:pt idx="7">
+                  <c:v>238</c:v>
+                </c:pt>
+                <c:pt idx="8">
+                  <c:v>271</c:v>
+                </c:pt>
+                <c:pt idx="9">
+                  <c:v>299</c:v>
+                </c:pt>
+              </c:numCache>
+            </c:numRef>
+          </c:val>
+          <c:smooth val="0"/>
+          <c:extLst>
+            <c:ext xmlns:c16="http://schemas.microsoft.com/office/drawing/2014/chart" uri="{C3380CC4-5D6E-409C-BE32-E72D297353CC}">
+              <c16:uniqueId val="{00000002-627D-4777-84C5-A1626EDEC94D}"/>
+            </c:ext>
+          </c:extLst>
+        </c:ser>
+        <c:ser>
+          <c:idx val="3"/>
+          <c:order val="3"/>
+          <c:tx>
+            <c:strRef>
+              <c:f>Лист1!$E$1</c:f>
+              <c:strCache>
+                <c:ptCount val="1"/>
+                <c:pt idx="0">
+                  <c:v>26</c:v>
+                </c:pt>
+              </c:strCache>
+            </c:strRef>
+          </c:tx>
+          <c:spPr>
+            <a:ln w="28575" cap="rnd">
+              <a:solidFill>
+                <a:schemeClr val="accent4"/>
+              </a:solidFill>
+              <a:round/>
+            </a:ln>
+            <a:effectLst/>
+          </c:spPr>
+          <c:marker>
+            <c:symbol val="none"/>
+          </c:marker>
+          <c:cat>
+            <c:numRef>
+              <c:f>Лист1!$A$2:$A$11</c:f>
+              <c:numCache>
+                <c:formatCode>General</c:formatCode>
+                <c:ptCount val="10"/>
+              </c:numCache>
+            </c:numRef>
+          </c:cat>
+          <c:val>
+            <c:numRef>
+              <c:f>Лист1!$E$2:$E$11</c:f>
+              <c:numCache>
+                <c:formatCode>General</c:formatCode>
+                <c:ptCount val="10"/>
+                <c:pt idx="0">
+                  <c:v>223</c:v>
+                </c:pt>
+                <c:pt idx="1">
+                  <c:v>216</c:v>
+                </c:pt>
+                <c:pt idx="2">
+                  <c:v>182</c:v>
+                </c:pt>
+                <c:pt idx="3">
+                  <c:v>187</c:v>
+                </c:pt>
+                <c:pt idx="4">
+                  <c:v>217</c:v>
+                </c:pt>
+                <c:pt idx="5">
+                  <c:v>171</c:v>
+                </c:pt>
+                <c:pt idx="6">
+                  <c:v>192</c:v>
+                </c:pt>
+                <c:pt idx="7">
+                  <c:v>197</c:v>
+                </c:pt>
+                <c:pt idx="8">
+                  <c:v>175</c:v>
+                </c:pt>
+                <c:pt idx="9">
+                  <c:v>180</c:v>
+                </c:pt>
+              </c:numCache>
+            </c:numRef>
+          </c:val>
+          <c:smooth val="0"/>
+          <c:extLst>
+            <c:ext xmlns:c16="http://schemas.microsoft.com/office/drawing/2014/chart" uri="{C3380CC4-5D6E-409C-BE32-E72D297353CC}">
+              <c16:uniqueId val="{00000003-627D-4777-84C5-A1626EDEC94D}"/>
+            </c:ext>
+          </c:extLst>
+        </c:ser>
+        <c:ser>
+          <c:idx val="4"/>
+          <c:order val="4"/>
+          <c:tx>
+            <c:strRef>
+              <c:f>Лист1!$F$1</c:f>
+              <c:strCache>
+                <c:ptCount val="1"/>
+                <c:pt idx="0">
+                  <c:v>27</c:v>
+                </c:pt>
+              </c:strCache>
+            </c:strRef>
+          </c:tx>
+          <c:spPr>
+            <a:ln w="28575" cap="rnd">
+              <a:solidFill>
+                <a:schemeClr val="accent5"/>
+              </a:solidFill>
+              <a:round/>
+            </a:ln>
+            <a:effectLst/>
+          </c:spPr>
+          <c:marker>
+            <c:symbol val="none"/>
+          </c:marker>
+          <c:cat>
+            <c:numRef>
+              <c:f>Лист1!$A$2:$A$11</c:f>
+              <c:numCache>
+                <c:formatCode>General</c:formatCode>
+                <c:ptCount val="10"/>
+              </c:numCache>
+            </c:numRef>
+          </c:cat>
+          <c:val>
+            <c:numRef>
+              <c:f>Лист1!$F$2:$F$11</c:f>
+              <c:numCache>
+                <c:formatCode>General</c:formatCode>
+                <c:ptCount val="10"/>
+                <c:pt idx="0">
+                  <c:v>182</c:v>
+                </c:pt>
+                <c:pt idx="1">
+                  <c:v>161</c:v>
+                </c:pt>
+                <c:pt idx="2">
+                  <c:v>168</c:v>
+                </c:pt>
+                <c:pt idx="3">
+                  <c:v>175</c:v>
+                </c:pt>
+                <c:pt idx="4">
+                  <c:v>154</c:v>
+                </c:pt>
+                <c:pt idx="5">
+                  <c:v>165</c:v>
+                </c:pt>
+                <c:pt idx="6">
+                  <c:v>161</c:v>
+                </c:pt>
+                <c:pt idx="7">
+                  <c:v>175</c:v>
+                </c:pt>
+                <c:pt idx="8">
+                  <c:v>166</c:v>
+                </c:pt>
+                <c:pt idx="9">
+                  <c:v>159</c:v>
+                </c:pt>
+              </c:numCache>
+            </c:numRef>
+          </c:val>
+          <c:smooth val="0"/>
+          <c:extLst>
+            <c:ext xmlns:c16="http://schemas.microsoft.com/office/drawing/2014/chart" uri="{C3380CC4-5D6E-409C-BE32-E72D297353CC}">
+              <c16:uniqueId val="{00000004-627D-4777-84C5-A1626EDEC94D}"/>
             </c:ext>
           </c:extLst>
         </c:ser>
@@ -1667,6 +3801,86 @@
 </cs:colorStyle>
 </file>
 
+<file path=word/charts/colors3.xml><?xml version="1.0" encoding="utf-8"?>
+<cs:colorStyle xmlns:cs="http://schemas.microsoft.com/office/drawing/2012/chartStyle" xmlns:a="http://schemas.openxmlformats.org/drawingml/2006/main" meth="cycle" id="10">
+  <a:schemeClr val="accent1"/>
+  <a:schemeClr val="accent2"/>
+  <a:schemeClr val="accent3"/>
+  <a:schemeClr val="accent4"/>
+  <a:schemeClr val="accent5"/>
+  <a:schemeClr val="accent6"/>
+  <cs:variation/>
+  <cs:variation>
+    <a:lumMod val="60000"/>
+  </cs:variation>
+  <cs:variation>
+    <a:lumMod val="80000"/>
+    <a:lumOff val="20000"/>
+  </cs:variation>
+  <cs:variation>
+    <a:lumMod val="80000"/>
+  </cs:variation>
+  <cs:variation>
+    <a:lumMod val="60000"/>
+    <a:lumOff val="40000"/>
+  </cs:variation>
+  <cs:variation>
+    <a:lumMod val="50000"/>
+  </cs:variation>
+  <cs:variation>
+    <a:lumMod val="70000"/>
+    <a:lumOff val="30000"/>
+  </cs:variation>
+  <cs:variation>
+    <a:lumMod val="70000"/>
+  </cs:variation>
+  <cs:variation>
+    <a:lumMod val="50000"/>
+    <a:lumOff val="50000"/>
+  </cs:variation>
+</cs:colorStyle>
+</file>
+
+<file path=word/charts/colors4.xml><?xml version="1.0" encoding="utf-8"?>
+<cs:colorStyle xmlns:cs="http://schemas.microsoft.com/office/drawing/2012/chartStyle" xmlns:a="http://schemas.openxmlformats.org/drawingml/2006/main" meth="cycle" id="10">
+  <a:schemeClr val="accent1"/>
+  <a:schemeClr val="accent2"/>
+  <a:schemeClr val="accent3"/>
+  <a:schemeClr val="accent4"/>
+  <a:schemeClr val="accent5"/>
+  <a:schemeClr val="accent6"/>
+  <cs:variation/>
+  <cs:variation>
+    <a:lumMod val="60000"/>
+  </cs:variation>
+  <cs:variation>
+    <a:lumMod val="80000"/>
+    <a:lumOff val="20000"/>
+  </cs:variation>
+  <cs:variation>
+    <a:lumMod val="80000"/>
+  </cs:variation>
+  <cs:variation>
+    <a:lumMod val="60000"/>
+    <a:lumOff val="40000"/>
+  </cs:variation>
+  <cs:variation>
+    <a:lumMod val="50000"/>
+  </cs:variation>
+  <cs:variation>
+    <a:lumMod val="70000"/>
+    <a:lumOff val="30000"/>
+  </cs:variation>
+  <cs:variation>
+    <a:lumMod val="70000"/>
+  </cs:variation>
+  <cs:variation>
+    <a:lumMod val="50000"/>
+    <a:lumOff val="50000"/>
+  </cs:variation>
+</cs:colorStyle>
+</file>
+
 <file path=word/charts/style1.xml><?xml version="1.0" encoding="utf-8"?>
 <cs:chartStyle xmlns:cs="http://schemas.microsoft.com/office/drawing/2012/chartStyle" xmlns:a="http://schemas.openxmlformats.org/drawingml/2006/main" id="227">
   <cs:axisTitle>
@@ -2184,6 +4398,1038 @@
 </file>
 
 <file path=word/charts/style2.xml><?xml version="1.0" encoding="utf-8"?>
+<cs:chartStyle xmlns:cs="http://schemas.microsoft.com/office/drawing/2012/chartStyle" xmlns:a="http://schemas.openxmlformats.org/drawingml/2006/main" id="227">
+  <cs:axisTitle>
+    <cs:lnRef idx="0"/>
+    <cs:fillRef idx="0"/>
+    <cs:effectRef idx="0"/>
+    <cs:fontRef idx="minor">
+      <a:schemeClr val="tx1">
+        <a:lumMod val="65000"/>
+        <a:lumOff val="35000"/>
+      </a:schemeClr>
+    </cs:fontRef>
+    <cs:defRPr sz="1000" kern="1200"/>
+  </cs:axisTitle>
+  <cs:categoryAxis>
+    <cs:lnRef idx="0"/>
+    <cs:fillRef idx="0"/>
+    <cs:effectRef idx="0"/>
+    <cs:fontRef idx="minor">
+      <a:schemeClr val="tx1">
+        <a:lumMod val="65000"/>
+        <a:lumOff val="35000"/>
+      </a:schemeClr>
+    </cs:fontRef>
+    <cs:spPr>
+      <a:ln w="9525" cap="flat" cmpd="sng" algn="ctr">
+        <a:solidFill>
+          <a:schemeClr val="tx1">
+            <a:lumMod val="15000"/>
+            <a:lumOff val="85000"/>
+          </a:schemeClr>
+        </a:solidFill>
+        <a:round/>
+      </a:ln>
+    </cs:spPr>
+    <cs:defRPr sz="900" kern="1200"/>
+  </cs:categoryAxis>
+  <cs:chartArea mods="allowNoFillOverride allowNoLineOverride">
+    <cs:lnRef idx="0"/>
+    <cs:fillRef idx="0"/>
+    <cs:effectRef idx="0"/>
+    <cs:fontRef idx="minor">
+      <a:schemeClr val="tx1"/>
+    </cs:fontRef>
+    <cs:spPr>
+      <a:solidFill>
+        <a:schemeClr val="bg1"/>
+      </a:solidFill>
+      <a:ln w="9525" cap="flat" cmpd="sng" algn="ctr">
+        <a:solidFill>
+          <a:schemeClr val="tx1">
+            <a:lumMod val="15000"/>
+            <a:lumOff val="85000"/>
+          </a:schemeClr>
+        </a:solidFill>
+        <a:round/>
+      </a:ln>
+    </cs:spPr>
+    <cs:defRPr sz="1000" kern="1200"/>
+  </cs:chartArea>
+  <cs:dataLabel>
+    <cs:lnRef idx="0"/>
+    <cs:fillRef idx="0"/>
+    <cs:effectRef idx="0"/>
+    <cs:fontRef idx="minor">
+      <a:schemeClr val="tx1">
+        <a:lumMod val="75000"/>
+        <a:lumOff val="25000"/>
+      </a:schemeClr>
+    </cs:fontRef>
+    <cs:defRPr sz="900" kern="1200"/>
+  </cs:dataLabel>
+  <cs:dataLabelCallout>
+    <cs:lnRef idx="0"/>
+    <cs:fillRef idx="0"/>
+    <cs:effectRef idx="0"/>
+    <cs:fontRef idx="minor">
+      <a:schemeClr val="dk1">
+        <a:lumMod val="65000"/>
+        <a:lumOff val="35000"/>
+      </a:schemeClr>
+    </cs:fontRef>
+    <cs:spPr>
+      <a:solidFill>
+        <a:schemeClr val="lt1"/>
+      </a:solidFill>
+      <a:ln>
+        <a:solidFill>
+          <a:schemeClr val="dk1">
+            <a:lumMod val="25000"/>
+            <a:lumOff val="75000"/>
+          </a:schemeClr>
+        </a:solidFill>
+      </a:ln>
+    </cs:spPr>
+    <cs:defRPr sz="900" kern="1200"/>
+    <cs:bodyPr rot="0" spcFirstLastPara="1" vertOverflow="clip" horzOverflow="clip" vert="horz" wrap="square" lIns="36576" tIns="18288" rIns="36576" bIns="18288" anchor="ctr" anchorCtr="1">
+      <a:spAutoFit/>
+    </cs:bodyPr>
+  </cs:dataLabelCallout>
+  <cs:dataPoint>
+    <cs:lnRef idx="0"/>
+    <cs:fillRef idx="1">
+      <cs:styleClr val="auto"/>
+    </cs:fillRef>
+    <cs:effectRef idx="0"/>
+    <cs:fontRef idx="minor">
+      <a:schemeClr val="tx1"/>
+    </cs:fontRef>
+    <cs:spPr>
+      <a:solidFill>
+        <a:schemeClr val="phClr"/>
+      </a:solidFill>
+    </cs:spPr>
+  </cs:dataPoint>
+  <cs:dataPoint3D>
+    <cs:lnRef idx="0"/>
+    <cs:fillRef idx="1">
+      <cs:styleClr val="auto"/>
+    </cs:fillRef>
+    <cs:effectRef idx="0"/>
+    <cs:fontRef idx="minor">
+      <a:schemeClr val="tx1"/>
+    </cs:fontRef>
+    <cs:spPr>
+      <a:solidFill>
+        <a:schemeClr val="phClr"/>
+      </a:solidFill>
+    </cs:spPr>
+  </cs:dataPoint3D>
+  <cs:dataPointLine>
+    <cs:lnRef idx="0">
+      <cs:styleClr val="auto"/>
+    </cs:lnRef>
+    <cs:fillRef idx="1"/>
+    <cs:effectRef idx="0"/>
+    <cs:fontRef idx="minor">
+      <a:schemeClr val="tx1"/>
+    </cs:fontRef>
+    <cs:spPr>
+      <a:ln w="28575" cap="rnd">
+        <a:solidFill>
+          <a:schemeClr val="phClr"/>
+        </a:solidFill>
+        <a:round/>
+      </a:ln>
+    </cs:spPr>
+  </cs:dataPointLine>
+  <cs:dataPointMarker>
+    <cs:lnRef idx="0">
+      <cs:styleClr val="auto"/>
+    </cs:lnRef>
+    <cs:fillRef idx="1">
+      <cs:styleClr val="auto"/>
+    </cs:fillRef>
+    <cs:effectRef idx="0"/>
+    <cs:fontRef idx="minor">
+      <a:schemeClr val="tx1"/>
+    </cs:fontRef>
+    <cs:spPr>
+      <a:solidFill>
+        <a:schemeClr val="phClr"/>
+      </a:solidFill>
+      <a:ln w="9525">
+        <a:solidFill>
+          <a:schemeClr val="phClr"/>
+        </a:solidFill>
+      </a:ln>
+    </cs:spPr>
+  </cs:dataPointMarker>
+  <cs:dataPointMarkerLayout symbol="circle" size="5"/>
+  <cs:dataPointWireframe>
+    <cs:lnRef idx="0">
+      <cs:styleClr val="auto"/>
+    </cs:lnRef>
+    <cs:fillRef idx="1"/>
+    <cs:effectRef idx="0"/>
+    <cs:fontRef idx="minor">
+      <a:schemeClr val="tx1"/>
+    </cs:fontRef>
+    <cs:spPr>
+      <a:ln w="9525" cap="rnd">
+        <a:solidFill>
+          <a:schemeClr val="phClr"/>
+        </a:solidFill>
+        <a:round/>
+      </a:ln>
+    </cs:spPr>
+  </cs:dataPointWireframe>
+  <cs:dataTable>
+    <cs:lnRef idx="0"/>
+    <cs:fillRef idx="0"/>
+    <cs:effectRef idx="0"/>
+    <cs:fontRef idx="minor">
+      <a:schemeClr val="tx1">
+        <a:lumMod val="65000"/>
+        <a:lumOff val="35000"/>
+      </a:schemeClr>
+    </cs:fontRef>
+    <cs:spPr>
+      <a:noFill/>
+      <a:ln w="9525" cap="flat" cmpd="sng" algn="ctr">
+        <a:solidFill>
+          <a:schemeClr val="tx1">
+            <a:lumMod val="15000"/>
+            <a:lumOff val="85000"/>
+          </a:schemeClr>
+        </a:solidFill>
+        <a:round/>
+      </a:ln>
+    </cs:spPr>
+    <cs:defRPr sz="900" kern="1200"/>
+  </cs:dataTable>
+  <cs:downBar>
+    <cs:lnRef idx="0"/>
+    <cs:fillRef idx="0"/>
+    <cs:effectRef idx="0"/>
+    <cs:fontRef idx="minor">
+      <a:schemeClr val="dk1"/>
+    </cs:fontRef>
+    <cs:spPr>
+      <a:solidFill>
+        <a:schemeClr val="dk1">
+          <a:lumMod val="65000"/>
+          <a:lumOff val="35000"/>
+        </a:schemeClr>
+      </a:solidFill>
+      <a:ln w="9525">
+        <a:solidFill>
+          <a:schemeClr val="tx1">
+            <a:lumMod val="65000"/>
+            <a:lumOff val="35000"/>
+          </a:schemeClr>
+        </a:solidFill>
+      </a:ln>
+    </cs:spPr>
+  </cs:downBar>
+  <cs:dropLine>
+    <cs:lnRef idx="0"/>
+    <cs:fillRef idx="0"/>
+    <cs:effectRef idx="0"/>
+    <cs:fontRef idx="minor">
+      <a:schemeClr val="tx1"/>
+    </cs:fontRef>
+    <cs:spPr>
+      <a:ln w="9525" cap="flat" cmpd="sng" algn="ctr">
+        <a:solidFill>
+          <a:schemeClr val="tx1">
+            <a:lumMod val="35000"/>
+            <a:lumOff val="65000"/>
+          </a:schemeClr>
+        </a:solidFill>
+        <a:round/>
+      </a:ln>
+    </cs:spPr>
+  </cs:dropLine>
+  <cs:errorBar>
+    <cs:lnRef idx="0"/>
+    <cs:fillRef idx="0"/>
+    <cs:effectRef idx="0"/>
+    <cs:fontRef idx="minor">
+      <a:schemeClr val="tx1"/>
+    </cs:fontRef>
+    <cs:spPr>
+      <a:ln w="9525" cap="flat" cmpd="sng" algn="ctr">
+        <a:solidFill>
+          <a:schemeClr val="tx1">
+            <a:lumMod val="65000"/>
+            <a:lumOff val="35000"/>
+          </a:schemeClr>
+        </a:solidFill>
+        <a:round/>
+      </a:ln>
+    </cs:spPr>
+  </cs:errorBar>
+  <cs:floor>
+    <cs:lnRef idx="0"/>
+    <cs:fillRef idx="0"/>
+    <cs:effectRef idx="0"/>
+    <cs:fontRef idx="minor">
+      <a:schemeClr val="tx1"/>
+    </cs:fontRef>
+    <cs:spPr>
+      <a:noFill/>
+      <a:ln>
+        <a:noFill/>
+      </a:ln>
+    </cs:spPr>
+  </cs:floor>
+  <cs:gridlineMajor>
+    <cs:lnRef idx="0"/>
+    <cs:fillRef idx="0"/>
+    <cs:effectRef idx="0"/>
+    <cs:fontRef idx="minor">
+      <a:schemeClr val="tx1"/>
+    </cs:fontRef>
+    <cs:spPr>
+      <a:ln w="9525" cap="flat" cmpd="sng" algn="ctr">
+        <a:solidFill>
+          <a:schemeClr val="tx1">
+            <a:lumMod val="15000"/>
+            <a:lumOff val="85000"/>
+          </a:schemeClr>
+        </a:solidFill>
+        <a:round/>
+      </a:ln>
+    </cs:spPr>
+  </cs:gridlineMajor>
+  <cs:gridlineMinor>
+    <cs:lnRef idx="0"/>
+    <cs:fillRef idx="0"/>
+    <cs:effectRef idx="0"/>
+    <cs:fontRef idx="minor">
+      <a:schemeClr val="tx1"/>
+    </cs:fontRef>
+    <cs:spPr>
+      <a:ln w="9525" cap="flat" cmpd="sng" algn="ctr">
+        <a:solidFill>
+          <a:schemeClr val="tx1">
+            <a:lumMod val="5000"/>
+            <a:lumOff val="95000"/>
+          </a:schemeClr>
+        </a:solidFill>
+        <a:round/>
+      </a:ln>
+    </cs:spPr>
+  </cs:gridlineMinor>
+  <cs:hiLoLine>
+    <cs:lnRef idx="0"/>
+    <cs:fillRef idx="0"/>
+    <cs:effectRef idx="0"/>
+    <cs:fontRef idx="minor">
+      <a:schemeClr val="tx1"/>
+    </cs:fontRef>
+    <cs:spPr>
+      <a:ln w="9525" cap="flat" cmpd="sng" algn="ctr">
+        <a:solidFill>
+          <a:schemeClr val="tx1">
+            <a:lumMod val="75000"/>
+            <a:lumOff val="25000"/>
+          </a:schemeClr>
+        </a:solidFill>
+        <a:round/>
+      </a:ln>
+    </cs:spPr>
+  </cs:hiLoLine>
+  <cs:leaderLine>
+    <cs:lnRef idx="0"/>
+    <cs:fillRef idx="0"/>
+    <cs:effectRef idx="0"/>
+    <cs:fontRef idx="minor">
+      <a:schemeClr val="tx1"/>
+    </cs:fontRef>
+    <cs:spPr>
+      <a:ln w="9525" cap="flat" cmpd="sng" algn="ctr">
+        <a:solidFill>
+          <a:schemeClr val="tx1">
+            <a:lumMod val="35000"/>
+            <a:lumOff val="65000"/>
+          </a:schemeClr>
+        </a:solidFill>
+        <a:round/>
+      </a:ln>
+    </cs:spPr>
+  </cs:leaderLine>
+  <cs:legend>
+    <cs:lnRef idx="0"/>
+    <cs:fillRef idx="0"/>
+    <cs:effectRef idx="0"/>
+    <cs:fontRef idx="minor">
+      <a:schemeClr val="tx1">
+        <a:lumMod val="65000"/>
+        <a:lumOff val="35000"/>
+      </a:schemeClr>
+    </cs:fontRef>
+    <cs:defRPr sz="900" kern="1200"/>
+  </cs:legend>
+  <cs:plotArea mods="allowNoFillOverride allowNoLineOverride">
+    <cs:lnRef idx="0"/>
+    <cs:fillRef idx="0"/>
+    <cs:effectRef idx="0"/>
+    <cs:fontRef idx="minor">
+      <a:schemeClr val="tx1"/>
+    </cs:fontRef>
+  </cs:plotArea>
+  <cs:plotArea3D mods="allowNoFillOverride allowNoLineOverride">
+    <cs:lnRef idx="0"/>
+    <cs:fillRef idx="0"/>
+    <cs:effectRef idx="0"/>
+    <cs:fontRef idx="minor">
+      <a:schemeClr val="tx1"/>
+    </cs:fontRef>
+  </cs:plotArea3D>
+  <cs:seriesAxis>
+    <cs:lnRef idx="0"/>
+    <cs:fillRef idx="0"/>
+    <cs:effectRef idx="0"/>
+    <cs:fontRef idx="minor">
+      <a:schemeClr val="tx1">
+        <a:lumMod val="65000"/>
+        <a:lumOff val="35000"/>
+      </a:schemeClr>
+    </cs:fontRef>
+    <cs:defRPr sz="900" kern="1200"/>
+  </cs:seriesAxis>
+  <cs:seriesLine>
+    <cs:lnRef idx="0"/>
+    <cs:fillRef idx="0"/>
+    <cs:effectRef idx="0"/>
+    <cs:fontRef idx="minor">
+      <a:schemeClr val="tx1"/>
+    </cs:fontRef>
+    <cs:spPr>
+      <a:ln w="9525" cap="flat" cmpd="sng" algn="ctr">
+        <a:solidFill>
+          <a:schemeClr val="tx1">
+            <a:lumMod val="35000"/>
+            <a:lumOff val="65000"/>
+          </a:schemeClr>
+        </a:solidFill>
+        <a:round/>
+      </a:ln>
+    </cs:spPr>
+  </cs:seriesLine>
+  <cs:title>
+    <cs:lnRef idx="0"/>
+    <cs:fillRef idx="0"/>
+    <cs:effectRef idx="0"/>
+    <cs:fontRef idx="minor">
+      <a:schemeClr val="tx1">
+        <a:lumMod val="65000"/>
+        <a:lumOff val="35000"/>
+      </a:schemeClr>
+    </cs:fontRef>
+    <cs:defRPr sz="1400" b="0" kern="1200" spc="0" baseline="0"/>
+  </cs:title>
+  <cs:trendline>
+    <cs:lnRef idx="0">
+      <cs:styleClr val="auto"/>
+    </cs:lnRef>
+    <cs:fillRef idx="0"/>
+    <cs:effectRef idx="0"/>
+    <cs:fontRef idx="minor">
+      <a:schemeClr val="tx1"/>
+    </cs:fontRef>
+    <cs:spPr>
+      <a:ln w="19050" cap="rnd">
+        <a:solidFill>
+          <a:schemeClr val="phClr"/>
+        </a:solidFill>
+        <a:prstDash val="sysDot"/>
+      </a:ln>
+    </cs:spPr>
+  </cs:trendline>
+  <cs:trendlineLabel>
+    <cs:lnRef idx="0"/>
+    <cs:fillRef idx="0"/>
+    <cs:effectRef idx="0"/>
+    <cs:fontRef idx="minor">
+      <a:schemeClr val="tx1">
+        <a:lumMod val="65000"/>
+        <a:lumOff val="35000"/>
+      </a:schemeClr>
+    </cs:fontRef>
+    <cs:defRPr sz="900" kern="1200"/>
+  </cs:trendlineLabel>
+  <cs:upBar>
+    <cs:lnRef idx="0"/>
+    <cs:fillRef idx="0"/>
+    <cs:effectRef idx="0"/>
+    <cs:fontRef idx="minor">
+      <a:schemeClr val="dk1"/>
+    </cs:fontRef>
+    <cs:spPr>
+      <a:solidFill>
+        <a:schemeClr val="lt1"/>
+      </a:solidFill>
+      <a:ln w="9525">
+        <a:solidFill>
+          <a:schemeClr val="tx1">
+            <a:lumMod val="15000"/>
+            <a:lumOff val="85000"/>
+          </a:schemeClr>
+        </a:solidFill>
+      </a:ln>
+    </cs:spPr>
+  </cs:upBar>
+  <cs:valueAxis>
+    <cs:lnRef idx="0"/>
+    <cs:fillRef idx="0"/>
+    <cs:effectRef idx="0"/>
+    <cs:fontRef idx="minor">
+      <a:schemeClr val="tx1">
+        <a:lumMod val="65000"/>
+        <a:lumOff val="35000"/>
+      </a:schemeClr>
+    </cs:fontRef>
+    <cs:defRPr sz="900" kern="1200"/>
+  </cs:valueAxis>
+  <cs:wall>
+    <cs:lnRef idx="0"/>
+    <cs:fillRef idx="0"/>
+    <cs:effectRef idx="0"/>
+    <cs:fontRef idx="minor">
+      <a:schemeClr val="tx1"/>
+    </cs:fontRef>
+    <cs:spPr>
+      <a:noFill/>
+      <a:ln>
+        <a:noFill/>
+      </a:ln>
+    </cs:spPr>
+  </cs:wall>
+</cs:chartStyle>
+</file>
+
+<file path=word/charts/style3.xml><?xml version="1.0" encoding="utf-8"?>
+<cs:chartStyle xmlns:cs="http://schemas.microsoft.com/office/drawing/2012/chartStyle" xmlns:a="http://schemas.openxmlformats.org/drawingml/2006/main" id="227">
+  <cs:axisTitle>
+    <cs:lnRef idx="0"/>
+    <cs:fillRef idx="0"/>
+    <cs:effectRef idx="0"/>
+    <cs:fontRef idx="minor">
+      <a:schemeClr val="tx1">
+        <a:lumMod val="65000"/>
+        <a:lumOff val="35000"/>
+      </a:schemeClr>
+    </cs:fontRef>
+    <cs:defRPr sz="1000" kern="1200"/>
+  </cs:axisTitle>
+  <cs:categoryAxis>
+    <cs:lnRef idx="0"/>
+    <cs:fillRef idx="0"/>
+    <cs:effectRef idx="0"/>
+    <cs:fontRef idx="minor">
+      <a:schemeClr val="tx1">
+        <a:lumMod val="65000"/>
+        <a:lumOff val="35000"/>
+      </a:schemeClr>
+    </cs:fontRef>
+    <cs:spPr>
+      <a:ln w="9525" cap="flat" cmpd="sng" algn="ctr">
+        <a:solidFill>
+          <a:schemeClr val="tx1">
+            <a:lumMod val="15000"/>
+            <a:lumOff val="85000"/>
+          </a:schemeClr>
+        </a:solidFill>
+        <a:round/>
+      </a:ln>
+    </cs:spPr>
+    <cs:defRPr sz="900" kern="1200"/>
+  </cs:categoryAxis>
+  <cs:chartArea mods="allowNoFillOverride allowNoLineOverride">
+    <cs:lnRef idx="0"/>
+    <cs:fillRef idx="0"/>
+    <cs:effectRef idx="0"/>
+    <cs:fontRef idx="minor">
+      <a:schemeClr val="tx1"/>
+    </cs:fontRef>
+    <cs:spPr>
+      <a:solidFill>
+        <a:schemeClr val="bg1"/>
+      </a:solidFill>
+      <a:ln w="9525" cap="flat" cmpd="sng" algn="ctr">
+        <a:solidFill>
+          <a:schemeClr val="tx1">
+            <a:lumMod val="15000"/>
+            <a:lumOff val="85000"/>
+          </a:schemeClr>
+        </a:solidFill>
+        <a:round/>
+      </a:ln>
+    </cs:spPr>
+    <cs:defRPr sz="1000" kern="1200"/>
+  </cs:chartArea>
+  <cs:dataLabel>
+    <cs:lnRef idx="0"/>
+    <cs:fillRef idx="0"/>
+    <cs:effectRef idx="0"/>
+    <cs:fontRef idx="minor">
+      <a:schemeClr val="tx1">
+        <a:lumMod val="75000"/>
+        <a:lumOff val="25000"/>
+      </a:schemeClr>
+    </cs:fontRef>
+    <cs:defRPr sz="900" kern="1200"/>
+  </cs:dataLabel>
+  <cs:dataLabelCallout>
+    <cs:lnRef idx="0"/>
+    <cs:fillRef idx="0"/>
+    <cs:effectRef idx="0"/>
+    <cs:fontRef idx="minor">
+      <a:schemeClr val="dk1">
+        <a:lumMod val="65000"/>
+        <a:lumOff val="35000"/>
+      </a:schemeClr>
+    </cs:fontRef>
+    <cs:spPr>
+      <a:solidFill>
+        <a:schemeClr val="lt1"/>
+      </a:solidFill>
+      <a:ln>
+        <a:solidFill>
+          <a:schemeClr val="dk1">
+            <a:lumMod val="25000"/>
+            <a:lumOff val="75000"/>
+          </a:schemeClr>
+        </a:solidFill>
+      </a:ln>
+    </cs:spPr>
+    <cs:defRPr sz="900" kern="1200"/>
+    <cs:bodyPr rot="0" spcFirstLastPara="1" vertOverflow="clip" horzOverflow="clip" vert="horz" wrap="square" lIns="36576" tIns="18288" rIns="36576" bIns="18288" anchor="ctr" anchorCtr="1">
+      <a:spAutoFit/>
+    </cs:bodyPr>
+  </cs:dataLabelCallout>
+  <cs:dataPoint>
+    <cs:lnRef idx="0"/>
+    <cs:fillRef idx="1">
+      <cs:styleClr val="auto"/>
+    </cs:fillRef>
+    <cs:effectRef idx="0"/>
+    <cs:fontRef idx="minor">
+      <a:schemeClr val="tx1"/>
+    </cs:fontRef>
+    <cs:spPr>
+      <a:solidFill>
+        <a:schemeClr val="phClr"/>
+      </a:solidFill>
+    </cs:spPr>
+  </cs:dataPoint>
+  <cs:dataPoint3D>
+    <cs:lnRef idx="0"/>
+    <cs:fillRef idx="1">
+      <cs:styleClr val="auto"/>
+    </cs:fillRef>
+    <cs:effectRef idx="0"/>
+    <cs:fontRef idx="minor">
+      <a:schemeClr val="tx1"/>
+    </cs:fontRef>
+    <cs:spPr>
+      <a:solidFill>
+        <a:schemeClr val="phClr"/>
+      </a:solidFill>
+    </cs:spPr>
+  </cs:dataPoint3D>
+  <cs:dataPointLine>
+    <cs:lnRef idx="0">
+      <cs:styleClr val="auto"/>
+    </cs:lnRef>
+    <cs:fillRef idx="1"/>
+    <cs:effectRef idx="0"/>
+    <cs:fontRef idx="minor">
+      <a:schemeClr val="tx1"/>
+    </cs:fontRef>
+    <cs:spPr>
+      <a:ln w="28575" cap="rnd">
+        <a:solidFill>
+          <a:schemeClr val="phClr"/>
+        </a:solidFill>
+        <a:round/>
+      </a:ln>
+    </cs:spPr>
+  </cs:dataPointLine>
+  <cs:dataPointMarker>
+    <cs:lnRef idx="0">
+      <cs:styleClr val="auto"/>
+    </cs:lnRef>
+    <cs:fillRef idx="1">
+      <cs:styleClr val="auto"/>
+    </cs:fillRef>
+    <cs:effectRef idx="0"/>
+    <cs:fontRef idx="minor">
+      <a:schemeClr val="tx1"/>
+    </cs:fontRef>
+    <cs:spPr>
+      <a:solidFill>
+        <a:schemeClr val="phClr"/>
+      </a:solidFill>
+      <a:ln w="9525">
+        <a:solidFill>
+          <a:schemeClr val="phClr"/>
+        </a:solidFill>
+      </a:ln>
+    </cs:spPr>
+  </cs:dataPointMarker>
+  <cs:dataPointMarkerLayout symbol="circle" size="5"/>
+  <cs:dataPointWireframe>
+    <cs:lnRef idx="0">
+      <cs:styleClr val="auto"/>
+    </cs:lnRef>
+    <cs:fillRef idx="1"/>
+    <cs:effectRef idx="0"/>
+    <cs:fontRef idx="minor">
+      <a:schemeClr val="tx1"/>
+    </cs:fontRef>
+    <cs:spPr>
+      <a:ln w="9525" cap="rnd">
+        <a:solidFill>
+          <a:schemeClr val="phClr"/>
+        </a:solidFill>
+        <a:round/>
+      </a:ln>
+    </cs:spPr>
+  </cs:dataPointWireframe>
+  <cs:dataTable>
+    <cs:lnRef idx="0"/>
+    <cs:fillRef idx="0"/>
+    <cs:effectRef idx="0"/>
+    <cs:fontRef idx="minor">
+      <a:schemeClr val="tx1">
+        <a:lumMod val="65000"/>
+        <a:lumOff val="35000"/>
+      </a:schemeClr>
+    </cs:fontRef>
+    <cs:spPr>
+      <a:noFill/>
+      <a:ln w="9525" cap="flat" cmpd="sng" algn="ctr">
+        <a:solidFill>
+          <a:schemeClr val="tx1">
+            <a:lumMod val="15000"/>
+            <a:lumOff val="85000"/>
+          </a:schemeClr>
+        </a:solidFill>
+        <a:round/>
+      </a:ln>
+    </cs:spPr>
+    <cs:defRPr sz="900" kern="1200"/>
+  </cs:dataTable>
+  <cs:downBar>
+    <cs:lnRef idx="0"/>
+    <cs:fillRef idx="0"/>
+    <cs:effectRef idx="0"/>
+    <cs:fontRef idx="minor">
+      <a:schemeClr val="dk1"/>
+    </cs:fontRef>
+    <cs:spPr>
+      <a:solidFill>
+        <a:schemeClr val="dk1">
+          <a:lumMod val="65000"/>
+          <a:lumOff val="35000"/>
+        </a:schemeClr>
+      </a:solidFill>
+      <a:ln w="9525">
+        <a:solidFill>
+          <a:schemeClr val="tx1">
+            <a:lumMod val="65000"/>
+            <a:lumOff val="35000"/>
+          </a:schemeClr>
+        </a:solidFill>
+      </a:ln>
+    </cs:spPr>
+  </cs:downBar>
+  <cs:dropLine>
+    <cs:lnRef idx="0"/>
+    <cs:fillRef idx="0"/>
+    <cs:effectRef idx="0"/>
+    <cs:fontRef idx="minor">
+      <a:schemeClr val="tx1"/>
+    </cs:fontRef>
+    <cs:spPr>
+      <a:ln w="9525" cap="flat" cmpd="sng" algn="ctr">
+        <a:solidFill>
+          <a:schemeClr val="tx1">
+            <a:lumMod val="35000"/>
+            <a:lumOff val="65000"/>
+          </a:schemeClr>
+        </a:solidFill>
+        <a:round/>
+      </a:ln>
+    </cs:spPr>
+  </cs:dropLine>
+  <cs:errorBar>
+    <cs:lnRef idx="0"/>
+    <cs:fillRef idx="0"/>
+    <cs:effectRef idx="0"/>
+    <cs:fontRef idx="minor">
+      <a:schemeClr val="tx1"/>
+    </cs:fontRef>
+    <cs:spPr>
+      <a:ln w="9525" cap="flat" cmpd="sng" algn="ctr">
+        <a:solidFill>
+          <a:schemeClr val="tx1">
+            <a:lumMod val="65000"/>
+            <a:lumOff val="35000"/>
+          </a:schemeClr>
+        </a:solidFill>
+        <a:round/>
+      </a:ln>
+    </cs:spPr>
+  </cs:errorBar>
+  <cs:floor>
+    <cs:lnRef idx="0"/>
+    <cs:fillRef idx="0"/>
+    <cs:effectRef idx="0"/>
+    <cs:fontRef idx="minor">
+      <a:schemeClr val="tx1"/>
+    </cs:fontRef>
+    <cs:spPr>
+      <a:noFill/>
+      <a:ln>
+        <a:noFill/>
+      </a:ln>
+    </cs:spPr>
+  </cs:floor>
+  <cs:gridlineMajor>
+    <cs:lnRef idx="0"/>
+    <cs:fillRef idx="0"/>
+    <cs:effectRef idx="0"/>
+    <cs:fontRef idx="minor">
+      <a:schemeClr val="tx1"/>
+    </cs:fontRef>
+    <cs:spPr>
+      <a:ln w="9525" cap="flat" cmpd="sng" algn="ctr">
+        <a:solidFill>
+          <a:schemeClr val="tx1">
+            <a:lumMod val="15000"/>
+            <a:lumOff val="85000"/>
+          </a:schemeClr>
+        </a:solidFill>
+        <a:round/>
+      </a:ln>
+    </cs:spPr>
+  </cs:gridlineMajor>
+  <cs:gridlineMinor>
+    <cs:lnRef idx="0"/>
+    <cs:fillRef idx="0"/>
+    <cs:effectRef idx="0"/>
+    <cs:fontRef idx="minor">
+      <a:schemeClr val="tx1"/>
+    </cs:fontRef>
+    <cs:spPr>
+      <a:ln w="9525" cap="flat" cmpd="sng" algn="ctr">
+        <a:solidFill>
+          <a:schemeClr val="tx1">
+            <a:lumMod val="5000"/>
+            <a:lumOff val="95000"/>
+          </a:schemeClr>
+        </a:solidFill>
+        <a:round/>
+      </a:ln>
+    </cs:spPr>
+  </cs:gridlineMinor>
+  <cs:hiLoLine>
+    <cs:lnRef idx="0"/>
+    <cs:fillRef idx="0"/>
+    <cs:effectRef idx="0"/>
+    <cs:fontRef idx="minor">
+      <a:schemeClr val="tx1"/>
+    </cs:fontRef>
+    <cs:spPr>
+      <a:ln w="9525" cap="flat" cmpd="sng" algn="ctr">
+        <a:solidFill>
+          <a:schemeClr val="tx1">
+            <a:lumMod val="75000"/>
+            <a:lumOff val="25000"/>
+          </a:schemeClr>
+        </a:solidFill>
+        <a:round/>
+      </a:ln>
+    </cs:spPr>
+  </cs:hiLoLine>
+  <cs:leaderLine>
+    <cs:lnRef idx="0"/>
+    <cs:fillRef idx="0"/>
+    <cs:effectRef idx="0"/>
+    <cs:fontRef idx="minor">
+      <a:schemeClr val="tx1"/>
+    </cs:fontRef>
+    <cs:spPr>
+      <a:ln w="9525" cap="flat" cmpd="sng" algn="ctr">
+        <a:solidFill>
+          <a:schemeClr val="tx1">
+            <a:lumMod val="35000"/>
+            <a:lumOff val="65000"/>
+          </a:schemeClr>
+        </a:solidFill>
+        <a:round/>
+      </a:ln>
+    </cs:spPr>
+  </cs:leaderLine>
+  <cs:legend>
+    <cs:lnRef idx="0"/>
+    <cs:fillRef idx="0"/>
+    <cs:effectRef idx="0"/>
+    <cs:fontRef idx="minor">
+      <a:schemeClr val="tx1">
+        <a:lumMod val="65000"/>
+        <a:lumOff val="35000"/>
+      </a:schemeClr>
+    </cs:fontRef>
+    <cs:defRPr sz="900" kern="1200"/>
+  </cs:legend>
+  <cs:plotArea mods="allowNoFillOverride allowNoLineOverride">
+    <cs:lnRef idx="0"/>
+    <cs:fillRef idx="0"/>
+    <cs:effectRef idx="0"/>
+    <cs:fontRef idx="minor">
+      <a:schemeClr val="tx1"/>
+    </cs:fontRef>
+  </cs:plotArea>
+  <cs:plotArea3D mods="allowNoFillOverride allowNoLineOverride">
+    <cs:lnRef idx="0"/>
+    <cs:fillRef idx="0"/>
+    <cs:effectRef idx="0"/>
+    <cs:fontRef idx="minor">
+      <a:schemeClr val="tx1"/>
+    </cs:fontRef>
+  </cs:plotArea3D>
+  <cs:seriesAxis>
+    <cs:lnRef idx="0"/>
+    <cs:fillRef idx="0"/>
+    <cs:effectRef idx="0"/>
+    <cs:fontRef idx="minor">
+      <a:schemeClr val="tx1">
+        <a:lumMod val="65000"/>
+        <a:lumOff val="35000"/>
+      </a:schemeClr>
+    </cs:fontRef>
+    <cs:defRPr sz="900" kern="1200"/>
+  </cs:seriesAxis>
+  <cs:seriesLine>
+    <cs:lnRef idx="0"/>
+    <cs:fillRef idx="0"/>
+    <cs:effectRef idx="0"/>
+    <cs:fontRef idx="minor">
+      <a:schemeClr val="tx1"/>
+    </cs:fontRef>
+    <cs:spPr>
+      <a:ln w="9525" cap="flat" cmpd="sng" algn="ctr">
+        <a:solidFill>
+          <a:schemeClr val="tx1">
+            <a:lumMod val="35000"/>
+            <a:lumOff val="65000"/>
+          </a:schemeClr>
+        </a:solidFill>
+        <a:round/>
+      </a:ln>
+    </cs:spPr>
+  </cs:seriesLine>
+  <cs:title>
+    <cs:lnRef idx="0"/>
+    <cs:fillRef idx="0"/>
+    <cs:effectRef idx="0"/>
+    <cs:fontRef idx="minor">
+      <a:schemeClr val="tx1">
+        <a:lumMod val="65000"/>
+        <a:lumOff val="35000"/>
+      </a:schemeClr>
+    </cs:fontRef>
+    <cs:defRPr sz="1400" b="0" kern="1200" spc="0" baseline="0"/>
+  </cs:title>
+  <cs:trendline>
+    <cs:lnRef idx="0">
+      <cs:styleClr val="auto"/>
+    </cs:lnRef>
+    <cs:fillRef idx="0"/>
+    <cs:effectRef idx="0"/>
+    <cs:fontRef idx="minor">
+      <a:schemeClr val="tx1"/>
+    </cs:fontRef>
+    <cs:spPr>
+      <a:ln w="19050" cap="rnd">
+        <a:solidFill>
+          <a:schemeClr val="phClr"/>
+        </a:solidFill>
+        <a:prstDash val="sysDot"/>
+      </a:ln>
+    </cs:spPr>
+  </cs:trendline>
+  <cs:trendlineLabel>
+    <cs:lnRef idx="0"/>
+    <cs:fillRef idx="0"/>
+    <cs:effectRef idx="0"/>
+    <cs:fontRef idx="minor">
+      <a:schemeClr val="tx1">
+        <a:lumMod val="65000"/>
+        <a:lumOff val="35000"/>
+      </a:schemeClr>
+    </cs:fontRef>
+    <cs:defRPr sz="900" kern="1200"/>
+  </cs:trendlineLabel>
+  <cs:upBar>
+    <cs:lnRef idx="0"/>
+    <cs:fillRef idx="0"/>
+    <cs:effectRef idx="0"/>
+    <cs:fontRef idx="minor">
+      <a:schemeClr val="dk1"/>
+    </cs:fontRef>
+    <cs:spPr>
+      <a:solidFill>
+        <a:schemeClr val="lt1"/>
+      </a:solidFill>
+      <a:ln w="9525">
+        <a:solidFill>
+          <a:schemeClr val="tx1">
+            <a:lumMod val="15000"/>
+            <a:lumOff val="85000"/>
+          </a:schemeClr>
+        </a:solidFill>
+      </a:ln>
+    </cs:spPr>
+  </cs:upBar>
+  <cs:valueAxis>
+    <cs:lnRef idx="0"/>
+    <cs:fillRef idx="0"/>
+    <cs:effectRef idx="0"/>
+    <cs:fontRef idx="minor">
+      <a:schemeClr val="tx1">
+        <a:lumMod val="65000"/>
+        <a:lumOff val="35000"/>
+      </a:schemeClr>
+    </cs:fontRef>
+    <cs:defRPr sz="900" kern="1200"/>
+  </cs:valueAxis>
+  <cs:wall>
+    <cs:lnRef idx="0"/>
+    <cs:fillRef idx="0"/>
+    <cs:effectRef idx="0"/>
+    <cs:fontRef idx="minor">
+      <a:schemeClr val="tx1"/>
+    </cs:fontRef>
+    <cs:spPr>
+      <a:noFill/>
+      <a:ln>
+        <a:noFill/>
+      </a:ln>
+    </cs:spPr>
+  </cs:wall>
+</cs:chartStyle>
+</file>
+
+<file path=word/charts/style4.xml><?xml version="1.0" encoding="utf-8"?>
 <cs:chartStyle xmlns:cs="http://schemas.microsoft.com/office/drawing/2012/chartStyle" xmlns:a="http://schemas.openxmlformats.org/drawingml/2006/main" id="227">
   <cs:axisTitle>
     <cs:lnRef idx="0"/>

</xml_diff>